<commit_message>
Rapport task beskrivelser 1. sprint + tilføjelser til arbedsplan
</commit_message>
<xml_diff>
--- a/Bilag/Arbejdsplan SWD 3 sem eksamen.docx
+++ b/Bilag/Arbejdsplan SWD 3 sem eksamen.docx
@@ -1,6 +1,6 @@
 
 <file path=word/document.xml><?xml version="1.0" encoding="utf-8"?>
-<w:document xmlns:wpc="http://schemas.microsoft.com/office/word/2010/wordprocessingCanvas" xmlns:cx="http://schemas.microsoft.com/office/drawing/2014/chartex" xmlns:cx1="http://schemas.microsoft.com/office/drawing/2015/9/8/chartex" xmlns:cx2="http://schemas.microsoft.com/office/drawing/2015/10/21/chartex" xmlns:cx3="http://schemas.microsoft.com/office/drawing/2016/5/9/chartex" xmlns:cx4="http://schemas.microsoft.com/office/drawing/2016/5/10/chartex" xmlns:cx5="http://schemas.microsoft.com/office/drawing/2016/5/11/chartex" xmlns:cx6="http://schemas.microsoft.com/office/drawing/2016/5/12/chartex" xmlns:cx7="http://schemas.microsoft.com/office/drawing/2016/5/13/chartex" xmlns:cx8="http://schemas.microsoft.com/office/drawing/2016/5/14/chartex" xmlns:mc="http://schemas.openxmlformats.org/markup-compatibility/2006" xmlns:aink="http://schemas.microsoft.com/office/drawing/2016/ink" xmlns:am3d="http://schemas.microsoft.com/office/drawing/2017/model3d" xmlns:o="urn:schemas-microsoft-com:office:office" xmlns:r="http://schemas.openxmlformats.org/officeDocument/2006/relationships" xmlns:m="http://schemas.openxmlformats.org/officeDocument/2006/math" xmlns:v="urn:schemas-microsoft-com:vml" xmlns:wp14="http://schemas.microsoft.com/office/word/2010/wordprocessingDrawing" xmlns:wp="http://schemas.openxmlformats.org/drawingml/2006/wordprocessingDrawing" xmlns:w10="urn:schemas-microsoft-com:office:word" xmlns:w="http://schemas.openxmlformats.org/wordprocessingml/2006/main" xmlns:w14="http://schemas.microsoft.com/office/word/2010/wordml" xmlns:w15="http://schemas.microsoft.com/office/word/2012/wordml" xmlns:w16cid="http://schemas.microsoft.com/office/word/2016/wordml/cid" xmlns:w16se="http://schemas.microsoft.com/office/word/2015/wordml/symex" xmlns:wpg="http://schemas.microsoft.com/office/word/2010/wordprocessingGroup" xmlns:wpi="http://schemas.microsoft.com/office/word/2010/wordprocessingInk" xmlns:wne="http://schemas.microsoft.com/office/word/2006/wordml" xmlns:wps="http://schemas.microsoft.com/office/word/2010/wordprocessingShape" mc:Ignorable="w14 w15 w16se w16cid wp14">
+<w:document xmlns:wpc="http://schemas.microsoft.com/office/word/2010/wordprocessingCanvas" xmlns:mo="http://schemas.microsoft.com/office/mac/office/2008/main" xmlns:mc="http://schemas.openxmlformats.org/markup-compatibility/2006" xmlns:mv="urn:schemas-microsoft-com:mac:vml" xmlns:o="urn:schemas-microsoft-com:office:office" xmlns:r="http://schemas.openxmlformats.org/officeDocument/2006/relationships" xmlns:m="http://schemas.openxmlformats.org/officeDocument/2006/math" xmlns:v="urn:schemas-microsoft-com:vml" xmlns:wp14="http://schemas.microsoft.com/office/word/2010/wordprocessingDrawing" xmlns:wp="http://schemas.openxmlformats.org/drawingml/2006/wordprocessingDrawing" xmlns:w10="urn:schemas-microsoft-com:office:word" xmlns:w="http://schemas.openxmlformats.org/wordprocessingml/2006/main" xmlns:w14="http://schemas.microsoft.com/office/word/2010/wordml" xmlns:w15="http://schemas.microsoft.com/office/word/2012/wordml" xmlns:wpg="http://schemas.microsoft.com/office/word/2010/wordprocessingGroup" xmlns:wpi="http://schemas.microsoft.com/office/word/2010/wordprocessingInk" xmlns:wne="http://schemas.microsoft.com/office/word/2006/wordml" xmlns:wps="http://schemas.microsoft.com/office/word/2010/wordprocessingShape" mc:Ignorable="w14 w15 wp14">
   <w:body>
     <w:p>
       <w:pPr>
@@ -52,7 +52,21 @@
         <w:rPr>
           <w:strike/>
         </w:rPr>
-        <w:t>, med dertilhørende tasks.</w:t>
+        <w:t xml:space="preserve">, med dertilhørende </w:t>
+      </w:r>
+      <w:proofErr w:type="spellStart"/>
+      <w:r>
+        <w:rPr>
+          <w:strike/>
+        </w:rPr>
+        <w:t>tasks</w:t>
+      </w:r>
+      <w:proofErr w:type="spellEnd"/>
+      <w:r>
+        <w:rPr>
+          <w:strike/>
+        </w:rPr>
+        <w:t>.</w:t>
       </w:r>
       <w:r>
         <w:rPr>
@@ -122,19 +136,41 @@
         <w:rPr>
           <w:strike/>
         </w:rPr>
-        <w:t>Der skal afholdes et planning meeting for sprint 1.</w:t>
-      </w:r>
-    </w:p>
-    <w:p>
-      <w:pPr>
-        <w:pStyle w:val="Listeafsnit"/>
-        <w:numPr>
-          <w:ilvl w:val="0"/>
-          <w:numId w:val="1"/>
-        </w:numPr>
-      </w:pPr>
-      <w:r>
-        <w:t>Der skal laves tasks til hørende ”</w:t>
+        <w:t xml:space="preserve">Der skal afholdes et </w:t>
+      </w:r>
+      <w:proofErr w:type="spellStart"/>
+      <w:r>
+        <w:rPr>
+          <w:strike/>
+        </w:rPr>
+        <w:t>planning</w:t>
+      </w:r>
+      <w:proofErr w:type="spellEnd"/>
+      <w:r>
+        <w:rPr>
+          <w:strike/>
+        </w:rPr>
+        <w:t xml:space="preserve"> meeting for sprint 1.</w:t>
+      </w:r>
+    </w:p>
+    <w:p>
+      <w:pPr>
+        <w:pStyle w:val="Listeafsnit"/>
+        <w:numPr>
+          <w:ilvl w:val="0"/>
+          <w:numId w:val="1"/>
+        </w:numPr>
+      </w:pPr>
+      <w:r>
+        <w:t xml:space="preserve">Der skal laves </w:t>
+      </w:r>
+      <w:proofErr w:type="spellStart"/>
+      <w:r>
+        <w:t>tasks</w:t>
+      </w:r>
+      <w:proofErr w:type="spellEnd"/>
+      <w:r>
+        <w:t xml:space="preserve"> til hørende ”</w:t>
       </w:r>
       <w:r>
         <w:rPr>
@@ -323,7 +359,15 @@
         </w:numPr>
       </w:pPr>
       <w:r>
-        <w:t xml:space="preserve">Alle input fields er der blevet kørt tests på, for at sørge for at man kun kan gemme, hvis alle inputs er korrekte. F.eks. at CVR, telefonnummer, konto-nr. og </w:t>
+        <w:t xml:space="preserve">Alle input </w:t>
+      </w:r>
+      <w:proofErr w:type="spellStart"/>
+      <w:r>
+        <w:t>fields</w:t>
+      </w:r>
+      <w:proofErr w:type="spellEnd"/>
+      <w:r>
+        <w:t xml:space="preserve"> er der blevet kørt tests på, for at sørge for at man kun kan gemme, hvis alle inputs er korrekte. F.eks. at CVR, telefonnummer, konto-nr. og </w:t>
       </w:r>
       <w:proofErr w:type="spellStart"/>
       <w:r>
@@ -933,7 +977,7 @@
       <w:hyperlink r:id="rId5" w:history="1">
         <w:r>
           <w:rPr>
-            <w:rStyle w:val="Hyperlink"/>
+            <w:rStyle w:val="Llink"/>
             <w:rFonts w:cstheme="minorHAnsi"/>
             <w:color w:val="444950"/>
             <w:shd w:val="clear" w:color="auto" w:fill="F1F0F0"/>
@@ -1127,19 +1171,35 @@
         <w:rPr>
           <w:strike/>
         </w:rPr>
-        <w:t>Opdater burndown-chart</w:t>
-      </w:r>
-    </w:p>
-    <w:p>
-      <w:pPr>
-        <w:pStyle w:val="Listeafsnit"/>
-        <w:numPr>
-          <w:ilvl w:val="0"/>
-          <w:numId w:val="1"/>
-        </w:numPr>
-      </w:pPr>
-      <w:r>
-        <w:t xml:space="preserve">Rollefordelingsdiskussion: Patrick som product </w:t>
+        <w:t xml:space="preserve">Opdater </w:t>
+      </w:r>
+      <w:proofErr w:type="spellStart"/>
+      <w:r>
+        <w:rPr>
+          <w:strike/>
+        </w:rPr>
+        <w:t>burndown-chart</w:t>
+      </w:r>
+      <w:proofErr w:type="spellEnd"/>
+    </w:p>
+    <w:p>
+      <w:pPr>
+        <w:pStyle w:val="Listeafsnit"/>
+        <w:numPr>
+          <w:ilvl w:val="0"/>
+          <w:numId w:val="1"/>
+        </w:numPr>
+      </w:pPr>
+      <w:r>
+        <w:t xml:space="preserve">Rollefordelingsdiskussion: Patrick som </w:t>
+      </w:r>
+      <w:proofErr w:type="spellStart"/>
+      <w:r>
+        <w:t>product</w:t>
+      </w:r>
+      <w:proofErr w:type="spellEnd"/>
+      <w:r>
+        <w:t xml:space="preserve"> </w:t>
       </w:r>
       <w:proofErr w:type="spellStart"/>
       <w:r>
@@ -1147,7 +1207,15 @@
       </w:r>
       <w:proofErr w:type="spellEnd"/>
       <w:r>
-        <w:t xml:space="preserve">, X som stand-in product </w:t>
+        <w:t xml:space="preserve">, X som stand-in </w:t>
+      </w:r>
+      <w:proofErr w:type="spellStart"/>
+      <w:r>
+        <w:t>product</w:t>
+      </w:r>
+      <w:proofErr w:type="spellEnd"/>
+      <w:r>
+        <w:t xml:space="preserve"> </w:t>
       </w:r>
       <w:proofErr w:type="spellStart"/>
       <w:r>
@@ -1155,7 +1223,23 @@
       </w:r>
       <w:proofErr w:type="spellEnd"/>
       <w:r>
-        <w:t xml:space="preserve"> under review og Patrick som stakeholder.</w:t>
+        <w:t xml:space="preserve"> under </w:t>
+      </w:r>
+      <w:proofErr w:type="spellStart"/>
+      <w:r>
+        <w:t>review</w:t>
+      </w:r>
+      <w:proofErr w:type="spellEnd"/>
+      <w:r>
+        <w:t xml:space="preserve"> og Patrick som </w:t>
+      </w:r>
+      <w:proofErr w:type="spellStart"/>
+      <w:r>
+        <w:t>stakeholder</w:t>
+      </w:r>
+      <w:proofErr w:type="spellEnd"/>
+      <w:r>
+        <w:t>.</w:t>
       </w:r>
     </w:p>
     <w:p>
@@ -1169,143 +1253,247 @@
       <w:r>
         <w:t>User Story 8 laves.</w:t>
       </w:r>
+    </w:p>
+    <w:p>
+      <w:pPr>
+        <w:pStyle w:val="Listeafsnit"/>
+        <w:numPr>
+          <w:ilvl w:val="0"/>
+          <w:numId w:val="1"/>
+        </w:numPr>
+      </w:pPr>
+      <w:r>
+        <w:t xml:space="preserve">Formal </w:t>
+      </w:r>
+      <w:proofErr w:type="spellStart"/>
+      <w:r>
+        <w:t>reviews</w:t>
+      </w:r>
+      <w:proofErr w:type="spellEnd"/>
+      <w:r>
+        <w:t>: Hvis-Når-Så</w:t>
+      </w:r>
+      <w:r>
+        <w:t>.</w:t>
+      </w:r>
+    </w:p>
+    <w:p>
+      <w:pPr>
+        <w:pStyle w:val="Listeafsnit"/>
+        <w:numPr>
+          <w:ilvl w:val="0"/>
+          <w:numId w:val="1"/>
+        </w:numPr>
+      </w:pPr>
+      <w:proofErr w:type="spellStart"/>
+      <w:r>
+        <w:t>Acceptance</w:t>
+      </w:r>
+      <w:proofErr w:type="spellEnd"/>
+      <w:r>
+        <w:t xml:space="preserve"> tests</w:t>
+      </w:r>
+      <w:r>
+        <w:t>.</w:t>
+      </w:r>
+    </w:p>
+    <w:p>
+      <w:pPr>
+        <w:pStyle w:val="Listeafsnit"/>
+        <w:numPr>
+          <w:ilvl w:val="0"/>
+          <w:numId w:val="1"/>
+        </w:numPr>
+      </w:pPr>
+      <w:r>
+        <w:t xml:space="preserve">Uddybelse af </w:t>
+      </w:r>
+      <w:proofErr w:type="spellStart"/>
+      <w:r>
+        <w:t>tasks</w:t>
+      </w:r>
+      <w:proofErr w:type="spellEnd"/>
+      <w:r>
+        <w:t>.</w:t>
+      </w:r>
+    </w:p>
+    <w:p>
+      <w:pPr>
+        <w:pStyle w:val="Listeafsnit"/>
+        <w:numPr>
+          <w:ilvl w:val="0"/>
+          <w:numId w:val="1"/>
+        </w:numPr>
+      </w:pPr>
+      <w:r>
+        <w:t xml:space="preserve">Færdiggøre afsnit om sprint </w:t>
+      </w:r>
+      <w:proofErr w:type="spellStart"/>
+      <w:r>
+        <w:t>review</w:t>
+      </w:r>
+      <w:proofErr w:type="spellEnd"/>
+      <w:r>
+        <w:t xml:space="preserve"> og retrospekt</w:t>
+      </w:r>
+      <w:r>
+        <w:t>.</w:t>
+      </w:r>
+    </w:p>
+    <w:p>
+      <w:pPr>
+        <w:pStyle w:val="Listeafsnit"/>
+        <w:numPr>
+          <w:ilvl w:val="1"/>
+          <w:numId w:val="1"/>
+        </w:numPr>
+      </w:pPr>
+      <w:proofErr w:type="spellStart"/>
+      <w:r>
+        <w:t>Process</w:t>
+      </w:r>
+      <w:proofErr w:type="spellEnd"/>
+      <w:r>
+        <w:t xml:space="preserve"> </w:t>
+      </w:r>
+      <w:proofErr w:type="spellStart"/>
+      <w:r>
+        <w:t>improvement</w:t>
+      </w:r>
+      <w:proofErr w:type="spellEnd"/>
+      <w:r>
+        <w:t xml:space="preserve"> bl.a.</w:t>
+      </w:r>
+    </w:p>
+    <w:p>
+      <w:pPr>
+        <w:pStyle w:val="Listeafsnit"/>
+        <w:numPr>
+          <w:ilvl w:val="1"/>
+          <w:numId w:val="1"/>
+        </w:numPr>
+      </w:pPr>
+      <w:r>
+        <w:t>Gennemgang på dagen hvis færdiggjort.</w:t>
+      </w:r>
+    </w:p>
+    <w:p>
+      <w:pPr>
+        <w:pStyle w:val="Listeafsnit"/>
+        <w:numPr>
+          <w:ilvl w:val="0"/>
+          <w:numId w:val="1"/>
+        </w:numPr>
+      </w:pPr>
+      <w:proofErr w:type="spellStart"/>
+      <w:r>
+        <w:t>Reestimering</w:t>
+      </w:r>
+      <w:proofErr w:type="spellEnd"/>
+      <w:r>
+        <w:t xml:space="preserve"> (tilføj nye kolonner til alle</w:t>
+      </w:r>
+      <w:r>
+        <w:t xml:space="preserve"> ikke-afsluttede</w:t>
+      </w:r>
+      <w:r>
+        <w:t xml:space="preserve"> User Storys som viser 2. estimering).</w:t>
+      </w:r>
+    </w:p>
+    <w:p>
+      <w:pPr>
+        <w:pStyle w:val="Listeafsnit"/>
+        <w:numPr>
+          <w:ilvl w:val="0"/>
+          <w:numId w:val="1"/>
+        </w:numPr>
+      </w:pPr>
+      <w:r>
+        <w:t xml:space="preserve">Sprint </w:t>
+      </w:r>
+      <w:proofErr w:type="spellStart"/>
+      <w:r>
+        <w:t>planning</w:t>
+      </w:r>
+      <w:proofErr w:type="spellEnd"/>
+      <w:r>
+        <w:t xml:space="preserve">: </w:t>
+      </w:r>
+    </w:p>
+    <w:p>
+      <w:pPr>
+        <w:pStyle w:val="Listeafsnit"/>
+        <w:numPr>
+          <w:ilvl w:val="0"/>
+          <w:numId w:val="1"/>
+        </w:numPr>
+      </w:pPr>
+      <w:r>
+        <w:t xml:space="preserve">US01.8 – Login-funktion der adskiller </w:t>
+      </w:r>
+      <w:proofErr w:type="gramStart"/>
+      <w:r>
+        <w:t>brugere(</w:t>
+      </w:r>
+      <w:proofErr w:type="gramEnd"/>
+      <w:r>
+        <w:t>der eksisterer kun firma på dette tidspunkt). Skal flyttes til US02 eller omskrives.</w:t>
+      </w:r>
+    </w:p>
+    <w:p>
+      <w:pPr>
+        <w:pStyle w:val="Listeafsnit"/>
+        <w:numPr>
+          <w:ilvl w:val="0"/>
+          <w:numId w:val="1"/>
+        </w:numPr>
+      </w:pPr>
+      <w:r>
+        <w:t>US02.5 – Gem funktion – Hvordan skal denne beskrivelse være sammenlignet med US02.3 og US02.4?</w:t>
+      </w:r>
+    </w:p>
+    <w:p>
+      <w:pPr>
+        <w:pStyle w:val="Listeafsnit"/>
+        <w:numPr>
+          <w:ilvl w:val="0"/>
+          <w:numId w:val="1"/>
+        </w:numPr>
+      </w:pPr>
+      <w:r>
+        <w:t xml:space="preserve">Tilføj til </w:t>
+      </w:r>
+      <w:proofErr w:type="spellStart"/>
+      <w:r>
+        <w:t>glossary</w:t>
+      </w:r>
+      <w:proofErr w:type="spellEnd"/>
+      <w:r>
+        <w:t xml:space="preserve">: Kunde, firma, </w:t>
+      </w:r>
+      <w:proofErr w:type="spellStart"/>
+      <w:r>
+        <w:t>admin</w:t>
+      </w:r>
+      <w:proofErr w:type="spellEnd"/>
+      <w:r>
+        <w:t xml:space="preserve">, bruger, pattern(html) og </w:t>
+      </w:r>
+      <w:proofErr w:type="spellStart"/>
+      <w:r>
+        <w:t>titles</w:t>
+      </w:r>
+      <w:proofErr w:type="spellEnd"/>
+      <w:r>
+        <w:t>(html).</w:t>
+      </w:r>
+    </w:p>
+    <w:p>
+      <w:pPr>
+        <w:ind w:left="360"/>
+      </w:pPr>
       <w:bookmarkStart w:id="0" w:name="_GoBack"/>
       <w:bookmarkEnd w:id="0"/>
-    </w:p>
-    <w:p>
-      <w:pPr>
-        <w:pStyle w:val="Listeafsnit"/>
-        <w:numPr>
-          <w:ilvl w:val="0"/>
-          <w:numId w:val="1"/>
-        </w:numPr>
-      </w:pPr>
-      <w:r>
-        <w:t>Formal reviews: Hvis-Når-Så</w:t>
-      </w:r>
-      <w:r>
-        <w:t>.</w:t>
-      </w:r>
-    </w:p>
-    <w:p>
-      <w:pPr>
-        <w:pStyle w:val="Listeafsnit"/>
-        <w:numPr>
-          <w:ilvl w:val="0"/>
-          <w:numId w:val="1"/>
-        </w:numPr>
-      </w:pPr>
-      <w:proofErr w:type="spellStart"/>
-      <w:r>
-        <w:t>Acceptance</w:t>
-      </w:r>
-      <w:proofErr w:type="spellEnd"/>
-      <w:r>
-        <w:t xml:space="preserve"> tests</w:t>
-      </w:r>
-      <w:r>
-        <w:t>.</w:t>
-      </w:r>
-    </w:p>
-    <w:p>
-      <w:pPr>
-        <w:pStyle w:val="Listeafsnit"/>
-        <w:numPr>
-          <w:ilvl w:val="0"/>
-          <w:numId w:val="1"/>
-        </w:numPr>
-      </w:pPr>
-      <w:r>
-        <w:t>Uddybelse af tasks</w:t>
-      </w:r>
-      <w:r>
-        <w:t>.</w:t>
-      </w:r>
-    </w:p>
-    <w:p>
-      <w:pPr>
-        <w:pStyle w:val="Listeafsnit"/>
-        <w:numPr>
-          <w:ilvl w:val="0"/>
-          <w:numId w:val="1"/>
-        </w:numPr>
-      </w:pPr>
-      <w:r>
-        <w:t>Færdiggøre afsnit om sprint review og retrospekt</w:t>
-      </w:r>
-      <w:r>
-        <w:t>.</w:t>
-      </w:r>
-    </w:p>
-    <w:p>
-      <w:pPr>
-        <w:pStyle w:val="Listeafsnit"/>
-        <w:numPr>
-          <w:ilvl w:val="1"/>
-          <w:numId w:val="1"/>
-        </w:numPr>
-      </w:pPr>
-      <w:r>
-        <w:t xml:space="preserve">Process </w:t>
-      </w:r>
-      <w:proofErr w:type="spellStart"/>
-      <w:r>
-        <w:t>improvement</w:t>
-      </w:r>
-      <w:proofErr w:type="spellEnd"/>
-      <w:r>
-        <w:t xml:space="preserve"> bl.a.</w:t>
-      </w:r>
-    </w:p>
-    <w:p>
-      <w:pPr>
-        <w:pStyle w:val="Listeafsnit"/>
-        <w:numPr>
-          <w:ilvl w:val="1"/>
-          <w:numId w:val="1"/>
-        </w:numPr>
-      </w:pPr>
-      <w:r>
-        <w:t>Gennemgang på dagen hvis færdiggjort.</w:t>
-      </w:r>
-    </w:p>
-    <w:p>
-      <w:pPr>
-        <w:pStyle w:val="Listeafsnit"/>
-        <w:numPr>
-          <w:ilvl w:val="0"/>
-          <w:numId w:val="1"/>
-        </w:numPr>
-      </w:pPr>
-      <w:proofErr w:type="spellStart"/>
-      <w:r>
-        <w:t>Reestimering</w:t>
-      </w:r>
-      <w:proofErr w:type="spellEnd"/>
-      <w:r>
-        <w:t xml:space="preserve"> (tilføj nye kolonner til alle</w:t>
-      </w:r>
-      <w:r>
-        <w:t xml:space="preserve"> ikke-afsluttede</w:t>
-      </w:r>
-      <w:r>
-        <w:t xml:space="preserve"> User Storys som viser 2. estimering).</w:t>
-      </w:r>
-    </w:p>
-    <w:p>
-      <w:pPr>
-        <w:pStyle w:val="Listeafsnit"/>
-        <w:numPr>
-          <w:ilvl w:val="0"/>
-          <w:numId w:val="1"/>
-        </w:numPr>
-      </w:pPr>
-      <w:r>
-        <w:t>Sprint planning</w:t>
-      </w:r>
-      <w:r>
-        <w:t xml:space="preserve">: </w:t>
-      </w:r>
     </w:p>
     <w:p>
       <w:pPr>
@@ -1323,8 +1511,8 @@
 </file>
 
 <file path=word/numbering.xml><?xml version="1.0" encoding="utf-8"?>
-<w:numbering xmlns:wpc="http://schemas.microsoft.com/office/word/2010/wordprocessingCanvas" xmlns:cx="http://schemas.microsoft.com/office/drawing/2014/chartex" xmlns:cx1="http://schemas.microsoft.com/office/drawing/2015/9/8/chartex" xmlns:cx2="http://schemas.microsoft.com/office/drawing/2015/10/21/chartex" xmlns:cx3="http://schemas.microsoft.com/office/drawing/2016/5/9/chartex" xmlns:cx4="http://schemas.microsoft.com/office/drawing/2016/5/10/chartex" xmlns:cx5="http://schemas.microsoft.com/office/drawing/2016/5/11/chartex" xmlns:cx6="http://schemas.microsoft.com/office/drawing/2016/5/12/chartex" xmlns:cx7="http://schemas.microsoft.com/office/drawing/2016/5/13/chartex" xmlns:cx8="http://schemas.microsoft.com/office/drawing/2016/5/14/chartex" xmlns:mc="http://schemas.openxmlformats.org/markup-compatibility/2006" xmlns:aink="http://schemas.microsoft.com/office/drawing/2016/ink" xmlns:am3d="http://schemas.microsoft.com/office/drawing/2017/model3d" xmlns:o="urn:schemas-microsoft-com:office:office" xmlns:r="http://schemas.openxmlformats.org/officeDocument/2006/relationships" xmlns:m="http://schemas.openxmlformats.org/officeDocument/2006/math" xmlns:v="urn:schemas-microsoft-com:vml" xmlns:wp14="http://schemas.microsoft.com/office/word/2010/wordprocessingDrawing" xmlns:wp="http://schemas.openxmlformats.org/drawingml/2006/wordprocessingDrawing" xmlns:w10="urn:schemas-microsoft-com:office:word" xmlns:w="http://schemas.openxmlformats.org/wordprocessingml/2006/main" xmlns:w14="http://schemas.microsoft.com/office/word/2010/wordml" xmlns:w15="http://schemas.microsoft.com/office/word/2012/wordml" xmlns:w16cid="http://schemas.microsoft.com/office/word/2016/wordml/cid" xmlns:w16se="http://schemas.microsoft.com/office/word/2015/wordml/symex" xmlns:wpg="http://schemas.microsoft.com/office/word/2010/wordprocessingGroup" xmlns:wpi="http://schemas.microsoft.com/office/word/2010/wordprocessingInk" xmlns:wne="http://schemas.microsoft.com/office/word/2006/wordml" xmlns:wps="http://schemas.microsoft.com/office/word/2010/wordprocessingShape" mc:Ignorable="w14 w15 w16se w16cid wp14">
-  <w:abstractNum w:abstractNumId="0" w15:restartNumberingAfterBreak="0">
+<w:numbering xmlns:wpc="http://schemas.microsoft.com/office/word/2010/wordprocessingCanvas" xmlns:mo="http://schemas.microsoft.com/office/mac/office/2008/main" xmlns:mc="http://schemas.openxmlformats.org/markup-compatibility/2006" xmlns:mv="urn:schemas-microsoft-com:mac:vml" xmlns:o="urn:schemas-microsoft-com:office:office" xmlns:r="http://schemas.openxmlformats.org/officeDocument/2006/relationships" xmlns:m="http://schemas.openxmlformats.org/officeDocument/2006/math" xmlns:v="urn:schemas-microsoft-com:vml" xmlns:wp14="http://schemas.microsoft.com/office/word/2010/wordprocessingDrawing" xmlns:wp="http://schemas.openxmlformats.org/drawingml/2006/wordprocessingDrawing" xmlns:w10="urn:schemas-microsoft-com:office:word" xmlns:w="http://schemas.openxmlformats.org/wordprocessingml/2006/main" xmlns:w14="http://schemas.microsoft.com/office/word/2010/wordml" xmlns:w15="http://schemas.microsoft.com/office/word/2012/wordml" xmlns:wpg="http://schemas.microsoft.com/office/word/2010/wordprocessingGroup" xmlns:wpi="http://schemas.microsoft.com/office/word/2010/wordprocessingInk" xmlns:wne="http://schemas.microsoft.com/office/word/2006/wordml" xmlns:wps="http://schemas.microsoft.com/office/word/2010/wordprocessingShape" mc:Ignorable="w14 w15 wp14">
+  <w:abstractNum w:abstractNumId="0">
     <w:nsid w:val="39D9690F"/>
     <w:multiLevelType w:val="hybridMultilevel"/>
     <w:tmpl w:val="6C36F326"/>
@@ -1443,7 +1631,7 @@
 </file>
 
 <file path=word/styles.xml><?xml version="1.0" encoding="utf-8"?>
-<w:styles xmlns:mc="http://schemas.openxmlformats.org/markup-compatibility/2006" xmlns:r="http://schemas.openxmlformats.org/officeDocument/2006/relationships" xmlns:w="http://schemas.openxmlformats.org/wordprocessingml/2006/main" xmlns:w14="http://schemas.microsoft.com/office/word/2010/wordml" xmlns:w15="http://schemas.microsoft.com/office/word/2012/wordml" xmlns:w16cid="http://schemas.microsoft.com/office/word/2016/wordml/cid" xmlns:w16se="http://schemas.microsoft.com/office/word/2015/wordml/symex" mc:Ignorable="w14 w15 w16se w16cid">
+<w:styles xmlns:mc="http://schemas.openxmlformats.org/markup-compatibility/2006" xmlns:r="http://schemas.openxmlformats.org/officeDocument/2006/relationships" xmlns:w="http://schemas.openxmlformats.org/wordprocessingml/2006/main" xmlns:w14="http://schemas.microsoft.com/office/word/2010/wordml" xmlns:w15="http://schemas.microsoft.com/office/word/2012/wordml" mc:Ignorable="w14 w15">
   <w:docDefaults>
     <w:rPrDefault>
       <w:rPr>
@@ -1459,7 +1647,7 @@
       </w:pPr>
     </w:pPrDefault>
   </w:docDefaults>
-  <w:latentStyles w:defLockedState="0" w:defUIPriority="99" w:defSemiHidden="0" w:defUnhideWhenUsed="0" w:defQFormat="0" w:count="375">
+  <w:latentStyles w:defLockedState="0" w:defUIPriority="99" w:defSemiHidden="0" w:defUnhideWhenUsed="0" w:defQFormat="0" w:count="382">
     <w:lsdException w:name="Normal" w:uiPriority="0" w:qFormat="1"/>
     <w:lsdException w:name="heading 1" w:uiPriority="9" w:qFormat="1"/>
     <w:lsdException w:name="heading 2" w:semiHidden="1" w:uiPriority="9" w:unhideWhenUsed="1" w:qFormat="1"/>
@@ -1833,8 +2021,6 @@
     <w:lsdException w:name="List Table 7 Colorful Accent 6" w:uiPriority="52"/>
     <w:lsdException w:name="Mention" w:semiHidden="1" w:unhideWhenUsed="1"/>
     <w:lsdException w:name="Smart Hyperlink" w:semiHidden="1" w:unhideWhenUsed="1"/>
-    <w:lsdException w:name="Hashtag" w:semiHidden="1" w:unhideWhenUsed="1"/>
-    <w:lsdException w:name="Unresolved Mention" w:semiHidden="1" w:unhideWhenUsed="1"/>
   </w:latentStyles>
   <w:style w:type="paragraph" w:default="1" w:styleId="Normal">
     <w:name w:val="Normal"/>
@@ -1943,7 +2129,7 @@
       <w:contextualSpacing/>
     </w:pPr>
   </w:style>
-  <w:style w:type="character" w:styleId="Hyperlink">
+  <w:style w:type="character" w:styleId="Llink">
     <w:name w:val="Hyperlink"/>
     <w:basedOn w:val="Standardskrifttypeiafsnit"/>
     <w:uiPriority w:val="99"/>

</xml_diff>

<commit_message>
Estimation vs. actual opdateret
</commit_message>
<xml_diff>
--- a/Bilag/Arbejdsplan SWD 3 sem eksamen.docx
+++ b/Bilag/Arbejdsplan SWD 3 sem eksamen.docx
@@ -38,620 +38,384 @@
         <w:rPr>
           <w:strike/>
         </w:rPr>
-        <w:t xml:space="preserve">Der skal lave et </w:t>
-      </w:r>
-      <w:proofErr w:type="spellStart"/>
+        <w:t>Der skal lave et Scrumboard, med dertilhørende tasks.</w:t>
+      </w:r>
       <w:r>
         <w:rPr>
           <w:strike/>
         </w:rPr>
-        <w:t>Scrumboard</w:t>
-      </w:r>
-      <w:proofErr w:type="spellEnd"/>
-      <w:r>
+        <w:t xml:space="preserve"> (US 01 + US 02)</w:t>
+      </w:r>
+    </w:p>
+    <w:p>
+      <w:pPr>
+        <w:pStyle w:val="Listeafsnit"/>
+        <w:numPr>
+          <w:ilvl w:val="0"/>
+          <w:numId w:val="1"/>
+        </w:numPr>
         <w:rPr>
           <w:strike/>
         </w:rPr>
-        <w:t xml:space="preserve">, med dertilhørende </w:t>
-      </w:r>
-      <w:proofErr w:type="spellStart"/>
+      </w:pPr>
       <w:r>
         <w:rPr>
           <w:strike/>
         </w:rPr>
-        <w:t>tasks</w:t>
-      </w:r>
-      <w:proofErr w:type="spellEnd"/>
-      <w:r>
+        <w:t>Der skal påbegyndes et burndown chart.</w:t>
+      </w:r>
+    </w:p>
+    <w:p>
+      <w:pPr>
+        <w:pStyle w:val="Listeafsnit"/>
+        <w:numPr>
+          <w:ilvl w:val="0"/>
+          <w:numId w:val="1"/>
+        </w:numPr>
         <w:rPr>
           <w:strike/>
         </w:rPr>
-        <w:t>.</w:t>
-      </w:r>
+      </w:pPr>
       <w:r>
         <w:rPr>
           <w:strike/>
         </w:rPr>
-        <w:t xml:space="preserve"> (US 01 + US 02)</w:t>
-      </w:r>
-    </w:p>
-    <w:p>
-      <w:pPr>
-        <w:pStyle w:val="Listeafsnit"/>
-        <w:numPr>
-          <w:ilvl w:val="0"/>
-          <w:numId w:val="1"/>
-        </w:numPr>
-        <w:rPr>
-          <w:strike/>
-        </w:rPr>
-      </w:pPr>
-      <w:r>
-        <w:rPr>
-          <w:strike/>
-        </w:rPr>
-        <w:t xml:space="preserve">Der skal påbegyndes et </w:t>
-      </w:r>
-      <w:proofErr w:type="spellStart"/>
-      <w:r>
-        <w:rPr>
-          <w:strike/>
-        </w:rPr>
-        <w:t>burndown</w:t>
-      </w:r>
-      <w:proofErr w:type="spellEnd"/>
-      <w:r>
-        <w:rPr>
-          <w:strike/>
+        <w:t>Der skal afholdes et planning meeting for sprint 1.</w:t>
+      </w:r>
+    </w:p>
+    <w:p>
+      <w:pPr>
+        <w:pStyle w:val="Listeafsnit"/>
+        <w:numPr>
+          <w:ilvl w:val="0"/>
+          <w:numId w:val="1"/>
+        </w:numPr>
+      </w:pPr>
+      <w:r>
+        <w:t>Der skal laves tasks til hørende ”</w:t>
+      </w:r>
+      <w:r>
+        <w:rPr>
+          <w:rFonts w:ascii="Calibri" w:hAnsi="Calibri" w:cs="Calibri"/>
+        </w:rPr>
+        <w:t>Som firma skal jeg kunne oprette en bruger” (US01)</w:t>
+      </w:r>
+      <w:r>
+        <w:t>:</w:t>
+      </w:r>
+    </w:p>
+    <w:p>
+      <w:pPr>
+        <w:pStyle w:val="Listeafsnit"/>
+        <w:numPr>
+          <w:ilvl w:val="1"/>
+          <w:numId w:val="1"/>
+        </w:numPr>
+      </w:pPr>
+      <w:r>
+        <w:rPr>
+          <w:rFonts w:ascii="Calibri" w:hAnsi="Calibri" w:cs="Calibri"/>
+        </w:rPr>
+        <w:t>Firma, bruger &amp; tilbuds tabel skal laves DB. (US 01.1)</w:t>
+      </w:r>
+      <w:r>
+        <w:rPr>
+          <w:rFonts w:ascii="Calibri" w:hAnsi="Calibri" w:cs="Calibri"/>
+        </w:rPr>
+        <w:t xml:space="preserve"> - </w:t>
+      </w:r>
+      <w:r>
+        <w:rPr>
+          <w:rFonts w:ascii="Calibri" w:hAnsi="Calibri" w:cs="Calibri"/>
+        </w:rPr>
+        <w:t>1</w:t>
+      </w:r>
+      <w:r>
+        <w:rPr>
+          <w:rFonts w:ascii="Calibri" w:hAnsi="Calibri" w:cs="Calibri"/>
+        </w:rPr>
+        <w:t>30</w:t>
+      </w:r>
+      <w:r>
+        <w:rPr>
+          <w:rFonts w:ascii="Calibri" w:hAnsi="Calibri" w:cs="Calibri"/>
+        </w:rPr>
+        <w:t>mi</w:t>
+      </w:r>
+      <w:r>
+        <w:rPr>
+          <w:rFonts w:ascii="Calibri" w:hAnsi="Calibri" w:cs="Calibri"/>
+        </w:rPr>
+        <w:t>n</w:t>
+      </w:r>
+      <w:r>
+        <w:rPr>
+          <w:rFonts w:ascii="Calibri" w:hAnsi="Calibri" w:cs="Calibri"/>
+        </w:rPr>
+        <w:t>. Til logging.</w:t>
+      </w:r>
+    </w:p>
+    <w:p>
+      <w:pPr>
+        <w:pStyle w:val="Listeafsnit"/>
+        <w:numPr>
+          <w:ilvl w:val="2"/>
+          <w:numId w:val="1"/>
+        </w:numPr>
+      </w:pPr>
+      <w:r>
+        <w:t>Alle tabeller skal være oprettet korrekt, og der skal være forbindelse imellem tilbudstabel og companytabel, der skal være kolonner til: ID, e-mail, fornavn, efternavn, password, telefonnummer &amp; konto.</w:t>
+      </w:r>
+    </w:p>
+    <w:p>
+      <w:pPr>
+        <w:pStyle w:val="Listeafsnit"/>
+        <w:ind w:left="1440"/>
+      </w:pPr>
+    </w:p>
+    <w:p>
+      <w:pPr>
+        <w:pStyle w:val="Listeafsnit"/>
+        <w:ind w:left="1440"/>
+      </w:pPr>
+    </w:p>
+    <w:p>
+      <w:pPr>
+        <w:pStyle w:val="Undertitel"/>
+      </w:pPr>
+      <w:r>
+        <w:t>Mandag 03/12-2018</w:t>
+      </w:r>
+    </w:p>
+    <w:p>
+      <w:pPr>
+        <w:pStyle w:val="Listeafsnit"/>
+        <w:numPr>
+          <w:ilvl w:val="0"/>
+          <w:numId w:val="1"/>
+        </w:numPr>
+      </w:pPr>
+      <w:r>
+        <w:t>Test af US 01.1</w:t>
+      </w:r>
+    </w:p>
+    <w:p>
+      <w:pPr>
+        <w:pStyle w:val="Listeafsnit"/>
+        <w:numPr>
+          <w:ilvl w:val="1"/>
+          <w:numId w:val="1"/>
+        </w:numPr>
+      </w:pPr>
+      <w:r>
+        <w:rPr>
+          <w:rFonts w:ascii="Calibri" w:hAnsi="Calibri" w:cs="Calibri"/>
+        </w:rPr>
+        <w:t>Underside til firmadata. (US</w:t>
+      </w:r>
+      <w:r>
+        <w:rPr>
+          <w:rFonts w:ascii="Calibri" w:hAnsi="Calibri" w:cs="Calibri"/>
+        </w:rPr>
+        <w:t xml:space="preserve"> 01.2)</w:t>
+      </w:r>
+      <w:r>
+        <w:rPr>
+          <w:rFonts w:ascii="Calibri" w:hAnsi="Calibri" w:cs="Calibri"/>
+        </w:rPr>
+        <w:t xml:space="preserve"> (Skubbet fra fredag 30/11-2018)</w:t>
+      </w:r>
+    </w:p>
+    <w:p>
+      <w:pPr>
+        <w:pStyle w:val="Listeafsnit"/>
+        <w:numPr>
+          <w:ilvl w:val="2"/>
+          <w:numId w:val="1"/>
+        </w:numPr>
+      </w:pPr>
+      <w:r>
+        <w:t>Man skal kunne indtaste firmadata og dette skal gemmes til DB via en knap, herunder: ID, e-mail, fornavn, efternavn, password, telefonnummer, firmanavn, CVR &amp; åbningstider.</w:t>
+      </w:r>
+    </w:p>
+    <w:p>
+      <w:pPr>
+        <w:pStyle w:val="Listeafsnit"/>
+        <w:numPr>
+          <w:ilvl w:val="2"/>
+          <w:numId w:val="1"/>
+        </w:numPr>
+      </w:pPr>
+      <w:r>
+        <w:t>Test:</w:t>
+      </w:r>
+    </w:p>
+    <w:p>
+      <w:pPr>
+        <w:pStyle w:val="Listeafsnit"/>
+        <w:numPr>
+          <w:ilvl w:val="3"/>
+          <w:numId w:val="1"/>
+        </w:numPr>
+      </w:pPr>
+      <w:r>
+        <w:t>Alle input fields er der blevet kørt tests på, for at sørge for at man kun kan gemme, hvis alle inputs er korrekte. F.eks. at CVR, telefonnummer, konto-nr. og reg. Nr. kun kan indeholde tal. Email skal indeholde @ før den godkendes. Derudover skal alle disse informationer gemmes i korrekte tabeller og kolonner i databasen(US 01.1). Der skal derudover være en ’reset’ og en ’cancel’ knap som fungerer efter hensigt. Alle tests er kørt, fejl og mangler er rettet til og tasken har bestået dens acceptance test.</w:t>
+      </w:r>
+    </w:p>
+    <w:p>
+      <w:pPr>
+        <w:pStyle w:val="Listeafsnit"/>
+        <w:numPr>
+          <w:ilvl w:val="3"/>
+          <w:numId w:val="1"/>
+        </w:numPr>
+      </w:pPr>
+    </w:p>
+    <w:p>
+      <w:pPr>
+        <w:pStyle w:val="Listeafsnit"/>
+        <w:numPr>
+          <w:ilvl w:val="1"/>
+          <w:numId w:val="1"/>
+        </w:numPr>
+      </w:pPr>
+      <w:r>
+        <w:rPr>
+          <w:rFonts w:ascii="Calibri" w:hAnsi="Calibri" w:cs="Calibri"/>
+        </w:rPr>
+        <w:t>Underside til konto oplysninger.</w:t>
+      </w:r>
+      <w:r>
+        <w:rPr>
+          <w:rFonts w:ascii="Calibri" w:hAnsi="Calibri" w:cs="Calibri"/>
+        </w:rPr>
+        <w:t xml:space="preserve"> (US 01.3)</w:t>
+      </w:r>
+      <w:r>
+        <w:rPr>
+          <w:rFonts w:ascii="Calibri" w:hAnsi="Calibri" w:cs="Calibri"/>
+        </w:rPr>
+        <w:t xml:space="preserve"> (Skubbet fra fredag 30/11-2018)</w:t>
+      </w:r>
+    </w:p>
+    <w:p>
+      <w:pPr>
+        <w:pStyle w:val="Listeafsnit"/>
+        <w:numPr>
+          <w:ilvl w:val="2"/>
+          <w:numId w:val="1"/>
+        </w:numPr>
+      </w:pPr>
+      <w:r>
+        <w:t>Man skal kunne indtaste kontooplysninger, som skal gemmes til DB via knap, herunder:</w:t>
+      </w:r>
+    </w:p>
+    <w:p>
+      <w:pPr>
+        <w:pStyle w:val="Listeafsnit"/>
+        <w:numPr>
+          <w:ilvl w:val="0"/>
+          <w:numId w:val="1"/>
+        </w:numPr>
+      </w:pPr>
+      <w:r>
+        <w:rPr>
+          <w:lang w:val="en-US"/>
+        </w:rPr>
+        <w:t>Planlægning af diverse ”managements”, ”concepts”, ”improvements”, “quality concepts” osv.</w:t>
+      </w:r>
+      <w:r>
+        <w:rPr>
+          <w:lang w:val="en-US"/>
         </w:rPr>
         <w:t xml:space="preserve"> </w:t>
       </w:r>
-      <w:proofErr w:type="spellStart"/>
-      <w:r>
-        <w:rPr>
-          <w:strike/>
-        </w:rPr>
-        <w:t>chart</w:t>
-      </w:r>
-      <w:proofErr w:type="spellEnd"/>
-      <w:r>
-        <w:rPr>
-          <w:strike/>
-        </w:rPr>
-        <w:t>.</w:t>
-      </w:r>
-    </w:p>
-    <w:p>
-      <w:pPr>
-        <w:pStyle w:val="Listeafsnit"/>
-        <w:numPr>
-          <w:ilvl w:val="0"/>
-          <w:numId w:val="1"/>
-        </w:numPr>
-        <w:rPr>
-          <w:strike/>
-        </w:rPr>
-      </w:pPr>
-      <w:r>
-        <w:rPr>
-          <w:strike/>
-        </w:rPr>
-        <w:t xml:space="preserve">Der skal afholdes et </w:t>
-      </w:r>
-      <w:proofErr w:type="spellStart"/>
-      <w:r>
-        <w:rPr>
-          <w:strike/>
-        </w:rPr>
-        <w:t>planning</w:t>
-      </w:r>
-      <w:proofErr w:type="spellEnd"/>
-      <w:r>
-        <w:rPr>
-          <w:strike/>
-        </w:rPr>
-        <w:t xml:space="preserve"> meeting for sprint 1.</w:t>
-      </w:r>
-    </w:p>
-    <w:p>
-      <w:pPr>
-        <w:pStyle w:val="Listeafsnit"/>
-        <w:numPr>
-          <w:ilvl w:val="0"/>
-          <w:numId w:val="1"/>
-        </w:numPr>
-      </w:pPr>
-      <w:r>
-        <w:t xml:space="preserve">Der skal laves </w:t>
-      </w:r>
-      <w:proofErr w:type="spellStart"/>
-      <w:r>
-        <w:t>tasks</w:t>
-      </w:r>
-      <w:proofErr w:type="spellEnd"/>
-      <w:r>
-        <w:t xml:space="preserve"> til hørende ”</w:t>
-      </w:r>
       <w:r>
         <w:rPr>
           <w:rFonts w:ascii="Calibri" w:hAnsi="Calibri" w:cs="Calibri"/>
         </w:rPr>
-        <w:t>Som firma skal jeg kunne oprette en bruger” (US01)</w:t>
-      </w:r>
-      <w:r>
-        <w:t>:</w:t>
-      </w:r>
-    </w:p>
-    <w:p>
-      <w:pPr>
-        <w:pStyle w:val="Listeafsnit"/>
-        <w:numPr>
-          <w:ilvl w:val="1"/>
-          <w:numId w:val="1"/>
-        </w:numPr>
-      </w:pPr>
-      <w:r>
-        <w:rPr>
-          <w:rFonts w:ascii="Calibri" w:hAnsi="Calibri" w:cs="Calibri"/>
-        </w:rPr>
-        <w:t>Firma, bruger &amp; tilbuds tabel skal laves DB. (US 01.1)</w:t>
-      </w:r>
-      <w:r>
-        <w:rPr>
-          <w:rFonts w:ascii="Calibri" w:hAnsi="Calibri" w:cs="Calibri"/>
-        </w:rPr>
-        <w:t xml:space="preserve"> - </w:t>
-      </w:r>
-      <w:r>
-        <w:rPr>
-          <w:rFonts w:ascii="Calibri" w:hAnsi="Calibri" w:cs="Calibri"/>
-        </w:rPr>
-        <w:t>1</w:t>
-      </w:r>
-      <w:r>
-        <w:rPr>
-          <w:rFonts w:ascii="Calibri" w:hAnsi="Calibri" w:cs="Calibri"/>
-        </w:rPr>
-        <w:t>30</w:t>
-      </w:r>
-      <w:r>
-        <w:rPr>
-          <w:rFonts w:ascii="Calibri" w:hAnsi="Calibri" w:cs="Calibri"/>
-        </w:rPr>
-        <w:t>mi</w:t>
-      </w:r>
-      <w:r>
-        <w:rPr>
-          <w:rFonts w:ascii="Calibri" w:hAnsi="Calibri" w:cs="Calibri"/>
-        </w:rPr>
-        <w:t>n</w:t>
-      </w:r>
-      <w:r>
-        <w:rPr>
-          <w:rFonts w:ascii="Calibri" w:hAnsi="Calibri" w:cs="Calibri"/>
-        </w:rPr>
-        <w:t xml:space="preserve">. Til </w:t>
-      </w:r>
-      <w:proofErr w:type="spellStart"/>
-      <w:r>
-        <w:rPr>
-          <w:rFonts w:ascii="Calibri" w:hAnsi="Calibri" w:cs="Calibri"/>
-        </w:rPr>
-        <w:t>logging</w:t>
-      </w:r>
-      <w:proofErr w:type="spellEnd"/>
-      <w:r>
-        <w:rPr>
-          <w:rFonts w:ascii="Calibri" w:hAnsi="Calibri" w:cs="Calibri"/>
-        </w:rPr>
-        <w:t>.</w:t>
-      </w:r>
-    </w:p>
-    <w:p>
-      <w:pPr>
-        <w:pStyle w:val="Listeafsnit"/>
-        <w:numPr>
-          <w:ilvl w:val="2"/>
-          <w:numId w:val="1"/>
-        </w:numPr>
-      </w:pPr>
-      <w:r>
-        <w:t xml:space="preserve">Alle tabeller skal være oprettet korrekt, og der skal være forbindelse imellem tilbudstabel og </w:t>
-      </w:r>
-      <w:proofErr w:type="spellStart"/>
-      <w:r>
-        <w:t>companytabel</w:t>
-      </w:r>
-      <w:proofErr w:type="spellEnd"/>
-      <w:r>
-        <w:t>, der skal være kolonner til: ID, e-mail, fornavn, efternavn, password, telefonnummer &amp; konto.</w:t>
-      </w:r>
-    </w:p>
-    <w:p>
-      <w:pPr>
-        <w:pStyle w:val="Listeafsnit"/>
-        <w:ind w:left="1440"/>
-      </w:pPr>
-    </w:p>
-    <w:p>
-      <w:pPr>
-        <w:pStyle w:val="Listeafsnit"/>
-        <w:ind w:left="1440"/>
+        <w:t>(Skubbet fra fredag 30/11-2018)</w:t>
+      </w:r>
+    </w:p>
+    <w:p>
+      <w:pPr>
+        <w:pStyle w:val="Listeafsnit"/>
+        <w:numPr>
+          <w:ilvl w:val="0"/>
+          <w:numId w:val="1"/>
+        </w:numPr>
+      </w:pPr>
+      <w:r>
+        <w:t>UML-diagrammer</w:t>
+      </w:r>
+    </w:p>
+    <w:p>
+      <w:pPr>
+        <w:pStyle w:val="Listeafsnit"/>
+        <w:numPr>
+          <w:ilvl w:val="0"/>
+          <w:numId w:val="1"/>
+        </w:numPr>
+      </w:pPr>
+      <w:r>
+        <w:t>Analyser(værdi?)</w:t>
+      </w:r>
+    </w:p>
+    <w:p>
+      <w:pPr>
+        <w:pStyle w:val="Listeafsnit"/>
+        <w:numPr>
+          <w:ilvl w:val="0"/>
+          <w:numId w:val="1"/>
+        </w:numPr>
+        <w:rPr>
+          <w:lang w:val="en-US"/>
+        </w:rPr>
+      </w:pPr>
+      <w:r>
+        <w:rPr>
+          <w:lang w:val="en-US"/>
+        </w:rPr>
+        <w:t>Evt. Rapportskrivning.</w:t>
+      </w:r>
+    </w:p>
+    <w:p>
+      <w:pPr>
+        <w:pStyle w:val="Listeafsnit"/>
+        <w:numPr>
+          <w:ilvl w:val="0"/>
+          <w:numId w:val="1"/>
+        </w:numPr>
+        <w:rPr>
+          <w:lang w:val="en-US"/>
+        </w:rPr>
+      </w:pPr>
+      <w:r>
+        <w:rPr>
+          <w:lang w:val="en-US"/>
+        </w:rPr>
+        <w:t>Logbog.</w:t>
+      </w:r>
+    </w:p>
+    <w:p>
+      <w:pPr>
+        <w:rPr>
+          <w:lang w:val="en-US"/>
+        </w:rPr>
       </w:pPr>
     </w:p>
     <w:p>
       <w:pPr>
         <w:pStyle w:val="Undertitel"/>
-      </w:pPr>
-      <w:r>
-        <w:t>Mandag 03/12-2018</w:t>
-      </w:r>
-    </w:p>
-    <w:p>
-      <w:pPr>
-        <w:pStyle w:val="Listeafsnit"/>
-        <w:numPr>
-          <w:ilvl w:val="0"/>
-          <w:numId w:val="1"/>
-        </w:numPr>
-      </w:pPr>
-      <w:r>
-        <w:t>Test af US 01.1</w:t>
-      </w:r>
-    </w:p>
-    <w:p>
-      <w:pPr>
-        <w:pStyle w:val="Listeafsnit"/>
-        <w:numPr>
-          <w:ilvl w:val="1"/>
-          <w:numId w:val="1"/>
-        </w:numPr>
-      </w:pPr>
-      <w:r>
-        <w:rPr>
-          <w:rFonts w:ascii="Calibri" w:hAnsi="Calibri" w:cs="Calibri"/>
-        </w:rPr>
-        <w:t>Underside til firmadata. (US</w:t>
-      </w:r>
-      <w:r>
-        <w:rPr>
-          <w:rFonts w:ascii="Calibri" w:hAnsi="Calibri" w:cs="Calibri"/>
-        </w:rPr>
-        <w:t xml:space="preserve"> 01.2)</w:t>
-      </w:r>
-      <w:r>
-        <w:rPr>
-          <w:rFonts w:ascii="Calibri" w:hAnsi="Calibri" w:cs="Calibri"/>
-        </w:rPr>
-        <w:t xml:space="preserve"> (Skubbet fra fredag 30/11-2018)</w:t>
-      </w:r>
-    </w:p>
-    <w:p>
-      <w:pPr>
-        <w:pStyle w:val="Listeafsnit"/>
-        <w:numPr>
-          <w:ilvl w:val="2"/>
-          <w:numId w:val="1"/>
-        </w:numPr>
-      </w:pPr>
-      <w:r>
-        <w:t>Man skal kunne indtaste firmadata og dette skal gemmes til DB via en knap, herunder: ID, e-mail, fornavn, efternavn, password, telefonnummer, firmanavn, CVR &amp; åbningstider.</w:t>
-      </w:r>
-    </w:p>
-    <w:p>
-      <w:pPr>
-        <w:pStyle w:val="Listeafsnit"/>
-        <w:numPr>
-          <w:ilvl w:val="2"/>
-          <w:numId w:val="1"/>
-        </w:numPr>
-      </w:pPr>
-      <w:r>
-        <w:t>Test:</w:t>
-      </w:r>
-    </w:p>
-    <w:p>
-      <w:pPr>
-        <w:pStyle w:val="Listeafsnit"/>
-        <w:numPr>
-          <w:ilvl w:val="3"/>
-          <w:numId w:val="1"/>
-        </w:numPr>
-      </w:pPr>
-      <w:r>
-        <w:t xml:space="preserve">Alle input </w:t>
-      </w:r>
-      <w:proofErr w:type="spellStart"/>
-      <w:r>
-        <w:t>fields</w:t>
-      </w:r>
-      <w:proofErr w:type="spellEnd"/>
-      <w:r>
-        <w:t xml:space="preserve"> er der blevet kørt tests på, for at sørge for at man kun kan gemme, hvis alle inputs er korrekte. F.eks. at CVR, telefonnummer, konto-nr. og </w:t>
-      </w:r>
-      <w:proofErr w:type="spellStart"/>
-      <w:r>
-        <w:t>reg</w:t>
-      </w:r>
-      <w:proofErr w:type="spellEnd"/>
-      <w:r>
-        <w:t xml:space="preserve">. Nr. kun kan indeholde tal. </w:t>
-      </w:r>
-      <w:proofErr w:type="spellStart"/>
-      <w:r>
-        <w:t>Email</w:t>
-      </w:r>
-      <w:proofErr w:type="spellEnd"/>
-      <w:r>
-        <w:t xml:space="preserve"> skal indeholde @ før den godkendes. Derudover skal alle disse informationer gemmes i korrekte tabeller og kolonner i </w:t>
-      </w:r>
-      <w:proofErr w:type="gramStart"/>
-      <w:r>
-        <w:t>databasen(</w:t>
-      </w:r>
-      <w:proofErr w:type="gramEnd"/>
-      <w:r>
-        <w:t>US 01.1). Der skal derudover være en ’reset’ og en ’</w:t>
-      </w:r>
-      <w:proofErr w:type="spellStart"/>
-      <w:r>
-        <w:t>cancel</w:t>
-      </w:r>
-      <w:proofErr w:type="spellEnd"/>
-      <w:r>
-        <w:t xml:space="preserve">’ knap som fungerer efter hensigt. Alle tests er kørt, fejl og mangler er rettet til og tasken har bestået dens </w:t>
-      </w:r>
-      <w:proofErr w:type="spellStart"/>
-      <w:r>
-        <w:t>acceptance</w:t>
-      </w:r>
-      <w:proofErr w:type="spellEnd"/>
-      <w:r>
-        <w:t xml:space="preserve"> test.</w:t>
-      </w:r>
-    </w:p>
-    <w:p>
-      <w:pPr>
-        <w:pStyle w:val="Listeafsnit"/>
-        <w:numPr>
-          <w:ilvl w:val="3"/>
-          <w:numId w:val="1"/>
-        </w:numPr>
-      </w:pPr>
-    </w:p>
-    <w:p>
-      <w:pPr>
-        <w:pStyle w:val="Listeafsnit"/>
-        <w:numPr>
-          <w:ilvl w:val="1"/>
-          <w:numId w:val="1"/>
-        </w:numPr>
-      </w:pPr>
-      <w:r>
-        <w:rPr>
-          <w:rFonts w:ascii="Calibri" w:hAnsi="Calibri" w:cs="Calibri"/>
-        </w:rPr>
-        <w:t>Underside til konto oplysninger.</w:t>
-      </w:r>
-      <w:r>
-        <w:rPr>
-          <w:rFonts w:ascii="Calibri" w:hAnsi="Calibri" w:cs="Calibri"/>
-        </w:rPr>
-        <w:t xml:space="preserve"> (US 01.3)</w:t>
-      </w:r>
-      <w:r>
-        <w:rPr>
-          <w:rFonts w:ascii="Calibri" w:hAnsi="Calibri" w:cs="Calibri"/>
-        </w:rPr>
-        <w:t xml:space="preserve"> (Skubbet fra fredag 30/11-2018)</w:t>
-      </w:r>
-    </w:p>
-    <w:p>
-      <w:pPr>
-        <w:pStyle w:val="Listeafsnit"/>
-        <w:numPr>
-          <w:ilvl w:val="2"/>
-          <w:numId w:val="1"/>
-        </w:numPr>
-      </w:pPr>
-      <w:r>
-        <w:t>Man skal kunne indtaste kontooplysninger, som skal gemmes til DB via knap, herunder:</w:t>
-      </w:r>
-    </w:p>
-    <w:p>
-      <w:pPr>
-        <w:pStyle w:val="Listeafsnit"/>
-        <w:numPr>
-          <w:ilvl w:val="0"/>
-          <w:numId w:val="1"/>
-        </w:numPr>
-      </w:pPr>
-      <w:proofErr w:type="spellStart"/>
-      <w:r>
         <w:rPr>
           <w:lang w:val="en-US"/>
         </w:rPr>
-        <w:t>Planlægning</w:t>
-      </w:r>
-      <w:proofErr w:type="spellEnd"/>
+      </w:pPr>
       <w:r>
         <w:rPr>
           <w:lang w:val="en-US"/>
         </w:rPr>
-        <w:t xml:space="preserve"> </w:t>
-      </w:r>
-      <w:proofErr w:type="spellStart"/>
-      <w:r>
-        <w:rPr>
-          <w:lang w:val="en-US"/>
-        </w:rPr>
-        <w:t>af</w:t>
-      </w:r>
-      <w:proofErr w:type="spellEnd"/>
-      <w:r>
-        <w:rPr>
-          <w:lang w:val="en-US"/>
-        </w:rPr>
-        <w:t xml:space="preserve"> </w:t>
-      </w:r>
-      <w:proofErr w:type="gramStart"/>
-      <w:r>
-        <w:rPr>
-          <w:lang w:val="en-US"/>
-        </w:rPr>
-        <w:t>diverse ”managements</w:t>
-      </w:r>
-      <w:proofErr w:type="gramEnd"/>
-      <w:r>
-        <w:rPr>
-          <w:lang w:val="en-US"/>
-        </w:rPr>
-        <w:t xml:space="preserve">”, ”concepts”, ”improvements”, “quality concepts” </w:t>
-      </w:r>
-      <w:proofErr w:type="spellStart"/>
-      <w:r>
-        <w:rPr>
-          <w:lang w:val="en-US"/>
-        </w:rPr>
-        <w:t>osv</w:t>
-      </w:r>
-      <w:proofErr w:type="spellEnd"/>
-      <w:r>
-        <w:rPr>
-          <w:lang w:val="en-US"/>
-        </w:rPr>
-        <w:t>.</w:t>
-      </w:r>
-      <w:r>
-        <w:rPr>
-          <w:lang w:val="en-US"/>
-        </w:rPr>
-        <w:t xml:space="preserve"> </w:t>
-      </w:r>
-      <w:r>
-        <w:rPr>
-          <w:rFonts w:ascii="Calibri" w:hAnsi="Calibri" w:cs="Calibri"/>
-        </w:rPr>
-        <w:t>(Skubbet fra fredag 30/11-2018)</w:t>
-      </w:r>
-    </w:p>
-    <w:p>
-      <w:pPr>
-        <w:pStyle w:val="Listeafsnit"/>
-        <w:numPr>
-          <w:ilvl w:val="0"/>
-          <w:numId w:val="1"/>
-        </w:numPr>
-      </w:pPr>
-      <w:r>
-        <w:t>UML-diagrammer</w:t>
-      </w:r>
-    </w:p>
-    <w:p>
-      <w:pPr>
-        <w:pStyle w:val="Listeafsnit"/>
-        <w:numPr>
-          <w:ilvl w:val="0"/>
-          <w:numId w:val="1"/>
-        </w:numPr>
-      </w:pPr>
-      <w:r>
-        <w:t>Analyser(værdi?)</w:t>
-      </w:r>
-    </w:p>
-    <w:p>
-      <w:pPr>
-        <w:pStyle w:val="Listeafsnit"/>
-        <w:numPr>
-          <w:ilvl w:val="0"/>
-          <w:numId w:val="1"/>
-        </w:numPr>
-        <w:rPr>
-          <w:lang w:val="en-US"/>
-        </w:rPr>
-      </w:pPr>
-      <w:proofErr w:type="spellStart"/>
-      <w:r>
-        <w:rPr>
-          <w:lang w:val="en-US"/>
-        </w:rPr>
-        <w:t>Evt</w:t>
-      </w:r>
-      <w:proofErr w:type="spellEnd"/>
-      <w:r>
-        <w:rPr>
-          <w:lang w:val="en-US"/>
-        </w:rPr>
-        <w:t xml:space="preserve">. </w:t>
-      </w:r>
-      <w:proofErr w:type="spellStart"/>
-      <w:r>
-        <w:rPr>
-          <w:lang w:val="en-US"/>
-        </w:rPr>
-        <w:t>Rapportskrivning</w:t>
-      </w:r>
-      <w:proofErr w:type="spellEnd"/>
-      <w:r>
-        <w:rPr>
-          <w:lang w:val="en-US"/>
-        </w:rPr>
-        <w:t>.</w:t>
-      </w:r>
-    </w:p>
-    <w:p>
-      <w:pPr>
-        <w:pStyle w:val="Listeafsnit"/>
-        <w:numPr>
-          <w:ilvl w:val="0"/>
-          <w:numId w:val="1"/>
-        </w:numPr>
-        <w:rPr>
-          <w:lang w:val="en-US"/>
-        </w:rPr>
-      </w:pPr>
-      <w:proofErr w:type="spellStart"/>
-      <w:r>
-        <w:rPr>
-          <w:lang w:val="en-US"/>
-        </w:rPr>
-        <w:t>Logbog</w:t>
-      </w:r>
-      <w:proofErr w:type="spellEnd"/>
-      <w:r>
-        <w:rPr>
-          <w:lang w:val="en-US"/>
-        </w:rPr>
-        <w:t>.</w:t>
-      </w:r>
-    </w:p>
-    <w:p>
-      <w:pPr>
-        <w:rPr>
-          <w:lang w:val="en-US"/>
-        </w:rPr>
-      </w:pPr>
-    </w:p>
-    <w:p>
-      <w:pPr>
-        <w:pStyle w:val="Undertitel"/>
-        <w:rPr>
-          <w:lang w:val="en-US"/>
-        </w:rPr>
-      </w:pPr>
-      <w:proofErr w:type="spellStart"/>
-      <w:r>
-        <w:rPr>
-          <w:lang w:val="en-US"/>
-        </w:rPr>
-        <w:t>Tirsdag</w:t>
-      </w:r>
-      <w:proofErr w:type="spellEnd"/>
-      <w:r>
-        <w:rPr>
-          <w:lang w:val="en-US"/>
-        </w:rPr>
-        <w:t xml:space="preserve"> 03/12-2018</w:t>
+        <w:t>Tirsdag 03/12-2018</w:t>
       </w:r>
     </w:p>
     <w:p>
@@ -666,233 +430,83 @@
           <w:lang w:val="en-US"/>
         </w:rPr>
       </w:pPr>
-      <w:proofErr w:type="spellStart"/>
       <w:r>
         <w:rPr>
           <w:strike/>
           <w:lang w:val="en-US"/>
         </w:rPr>
-        <w:t>Få</w:t>
-      </w:r>
-      <w:proofErr w:type="spellEnd"/>
-      <w:r>
+        <w:t>Få kigget på burndown-chart</w:t>
+      </w:r>
+    </w:p>
+    <w:p>
+      <w:pPr>
+        <w:pStyle w:val="Listeafsnit"/>
+        <w:numPr>
+          <w:ilvl w:val="0"/>
+          <w:numId w:val="1"/>
+        </w:numPr>
         <w:rPr>
           <w:strike/>
           <w:lang w:val="en-US"/>
         </w:rPr>
-        <w:t xml:space="preserve"> </w:t>
-      </w:r>
-      <w:proofErr w:type="spellStart"/>
+      </w:pPr>
       <w:r>
         <w:rPr>
           <w:strike/>
           <w:lang w:val="en-US"/>
         </w:rPr>
-        <w:t>kigget</w:t>
-      </w:r>
-      <w:proofErr w:type="spellEnd"/>
-      <w:r>
+        <w:t>Hør om three-point-value og planning-poker</w:t>
+      </w:r>
+    </w:p>
+    <w:p>
+      <w:pPr>
+        <w:pStyle w:val="Listeafsnit"/>
+        <w:numPr>
+          <w:ilvl w:val="0"/>
+          <w:numId w:val="1"/>
+        </w:numPr>
+        <w:rPr>
+          <w:lang w:val="en-US"/>
+        </w:rPr>
+      </w:pPr>
+      <w:r>
+        <w:rPr>
+          <w:lang w:val="en-US"/>
+        </w:rPr>
+        <w:lastRenderedPageBreak/>
+        <w:t>Færdiggør og opdater Scrum-board</w:t>
+      </w:r>
+    </w:p>
+    <w:p>
+      <w:pPr>
+        <w:pStyle w:val="Listeafsnit"/>
+        <w:numPr>
+          <w:ilvl w:val="0"/>
+          <w:numId w:val="1"/>
+        </w:numPr>
         <w:rPr>
           <w:strike/>
           <w:lang w:val="en-US"/>
         </w:rPr>
-        <w:t xml:space="preserve"> </w:t>
-      </w:r>
-      <w:proofErr w:type="spellStart"/>
+      </w:pPr>
+      <w:r>
+        <w:rPr>
+          <w:strike/>
+        </w:rPr>
+        <w:t>Planning poker</w:t>
+      </w:r>
+      <w:r>
+        <w:rPr>
+          <w:strike/>
+        </w:rPr>
+        <w:t xml:space="preserve"> (få rettet til mht. </w:t>
+      </w:r>
       <w:r>
         <w:rPr>
           <w:strike/>
           <w:lang w:val="en-US"/>
         </w:rPr>
-        <w:t>på</w:t>
-      </w:r>
-      <w:proofErr w:type="spellEnd"/>
-      <w:r>
-        <w:rPr>
-          <w:strike/>
-          <w:lang w:val="en-US"/>
-        </w:rPr>
-        <w:t xml:space="preserve"> burndown-chart</w:t>
-      </w:r>
-    </w:p>
-    <w:p>
-      <w:pPr>
-        <w:pStyle w:val="Listeafsnit"/>
-        <w:numPr>
-          <w:ilvl w:val="0"/>
-          <w:numId w:val="1"/>
-        </w:numPr>
-        <w:rPr>
-          <w:strike/>
-          <w:lang w:val="en-US"/>
-        </w:rPr>
-      </w:pPr>
-      <w:proofErr w:type="spellStart"/>
-      <w:r>
-        <w:rPr>
-          <w:strike/>
-          <w:lang w:val="en-US"/>
-        </w:rPr>
-        <w:t>Hør</w:t>
-      </w:r>
-      <w:proofErr w:type="spellEnd"/>
-      <w:r>
-        <w:rPr>
-          <w:strike/>
-          <w:lang w:val="en-US"/>
-        </w:rPr>
-        <w:t xml:space="preserve"> om three-point-value </w:t>
-      </w:r>
-      <w:proofErr w:type="spellStart"/>
-      <w:r>
-        <w:rPr>
-          <w:strike/>
-          <w:lang w:val="en-US"/>
-        </w:rPr>
-        <w:t>og</w:t>
-      </w:r>
-      <w:proofErr w:type="spellEnd"/>
-      <w:r>
-        <w:rPr>
-          <w:strike/>
-          <w:lang w:val="en-US"/>
-        </w:rPr>
-        <w:t xml:space="preserve"> planning-poker</w:t>
-      </w:r>
-    </w:p>
-    <w:p>
-      <w:pPr>
-        <w:pStyle w:val="Listeafsnit"/>
-        <w:numPr>
-          <w:ilvl w:val="0"/>
-          <w:numId w:val="1"/>
-        </w:numPr>
-        <w:rPr>
-          <w:lang w:val="en-US"/>
-        </w:rPr>
-      </w:pPr>
-      <w:proofErr w:type="spellStart"/>
-      <w:r>
-        <w:rPr>
-          <w:lang w:val="en-US"/>
-        </w:rPr>
-        <w:lastRenderedPageBreak/>
-        <w:t>Færdiggør</w:t>
-      </w:r>
-      <w:proofErr w:type="spellEnd"/>
-      <w:r>
-        <w:rPr>
-          <w:lang w:val="en-US"/>
-        </w:rPr>
-        <w:t xml:space="preserve"> </w:t>
-      </w:r>
-      <w:proofErr w:type="spellStart"/>
-      <w:r>
-        <w:rPr>
-          <w:lang w:val="en-US"/>
-        </w:rPr>
-        <w:t>og</w:t>
-      </w:r>
-      <w:proofErr w:type="spellEnd"/>
-      <w:r>
-        <w:rPr>
-          <w:lang w:val="en-US"/>
-        </w:rPr>
-        <w:t xml:space="preserve"> </w:t>
-      </w:r>
-      <w:proofErr w:type="spellStart"/>
-      <w:r>
-        <w:rPr>
-          <w:lang w:val="en-US"/>
-        </w:rPr>
-        <w:t>opdater</w:t>
-      </w:r>
-      <w:proofErr w:type="spellEnd"/>
-      <w:r>
-        <w:rPr>
-          <w:lang w:val="en-US"/>
-        </w:rPr>
-        <w:t xml:space="preserve"> Scrum-board</w:t>
-      </w:r>
-    </w:p>
-    <w:p>
-      <w:pPr>
-        <w:pStyle w:val="Listeafsnit"/>
-        <w:numPr>
-          <w:ilvl w:val="0"/>
-          <w:numId w:val="1"/>
-        </w:numPr>
-        <w:rPr>
-          <w:strike/>
-          <w:lang w:val="en-US"/>
-        </w:rPr>
-      </w:pPr>
-      <w:r>
-        <w:rPr>
-          <w:strike/>
-        </w:rPr>
-        <w:t>Planning poker</w:t>
-      </w:r>
-      <w:r>
-        <w:rPr>
-          <w:strike/>
-        </w:rPr>
-        <w:t xml:space="preserve"> (få rettet til mht. </w:t>
-      </w:r>
-      <w:r>
-        <w:rPr>
-          <w:strike/>
-          <w:lang w:val="en-US"/>
-        </w:rPr>
-        <w:t xml:space="preserve">US01.2 &amp; 3 </w:t>
-      </w:r>
-      <w:proofErr w:type="spellStart"/>
-      <w:r>
-        <w:rPr>
-          <w:strike/>
-          <w:lang w:val="en-US"/>
-        </w:rPr>
-        <w:t>er</w:t>
-      </w:r>
-      <w:proofErr w:type="spellEnd"/>
-      <w:r>
-        <w:rPr>
-          <w:strike/>
-          <w:lang w:val="en-US"/>
-        </w:rPr>
-        <w:t xml:space="preserve"> </w:t>
-      </w:r>
-      <w:proofErr w:type="spellStart"/>
-      <w:r>
-        <w:rPr>
-          <w:strike/>
-          <w:lang w:val="en-US"/>
-        </w:rPr>
-        <w:t>slået</w:t>
-      </w:r>
-      <w:proofErr w:type="spellEnd"/>
-      <w:r>
-        <w:rPr>
-          <w:strike/>
-          <w:lang w:val="en-US"/>
-        </w:rPr>
-        <w:t xml:space="preserve"> </w:t>
-      </w:r>
-      <w:proofErr w:type="spellStart"/>
-      <w:r>
-        <w:rPr>
-          <w:strike/>
-          <w:lang w:val="en-US"/>
-        </w:rPr>
-        <w:t>sammen</w:t>
-      </w:r>
-      <w:proofErr w:type="spellEnd"/>
-      <w:r>
-        <w:rPr>
-          <w:strike/>
-          <w:lang w:val="en-US"/>
-        </w:rPr>
-        <w:t>)</w:t>
+        <w:t>US01.2 &amp; 3 er slået sammen)</w:t>
       </w:r>
     </w:p>
     <w:p>
@@ -993,7 +607,6 @@
         </w:rPr>
         <w:t xml:space="preserve"> </w:t>
       </w:r>
-      <w:proofErr w:type="spellStart"/>
       <w:r>
         <w:rPr>
           <w:rFonts w:cstheme="minorHAnsi"/>
@@ -1008,34 +621,7 @@
           <w:color w:val="444950"/>
           <w:shd w:val="clear" w:color="auto" w:fill="F1F0F0"/>
         </w:rPr>
-        <w:t>ToMany</w:t>
-      </w:r>
-      <w:proofErr w:type="spellEnd"/>
-      <w:r>
-        <w:rPr>
-          <w:rFonts w:cstheme="minorHAnsi"/>
-          <w:color w:val="444950"/>
-          <w:shd w:val="clear" w:color="auto" w:fill="F1F0F0"/>
-        </w:rPr>
-        <w:t xml:space="preserve"> tabel indeholdende id på </w:t>
-      </w:r>
-      <w:proofErr w:type="spellStart"/>
-      <w:r>
-        <w:rPr>
-          <w:rFonts w:cstheme="minorHAnsi"/>
-          <w:color w:val="444950"/>
-          <w:shd w:val="clear" w:color="auto" w:fill="F1F0F0"/>
-        </w:rPr>
-        <w:t>category</w:t>
-      </w:r>
-      <w:proofErr w:type="spellEnd"/>
-      <w:r>
-        <w:rPr>
-          <w:rFonts w:cstheme="minorHAnsi"/>
-          <w:color w:val="444950"/>
-          <w:shd w:val="clear" w:color="auto" w:fill="F1F0F0"/>
-        </w:rPr>
-        <w:t xml:space="preserve"> og id på firma.</w:t>
+        <w:t>ToMany tabel indeholdende id på category og id på firma.</w:t>
       </w:r>
     </w:p>
     <w:p>
@@ -1145,99 +731,62 @@
         <w:rPr>
           <w:strike/>
         </w:rPr>
-        <w:t xml:space="preserve">Synkroniser </w:t>
-      </w:r>
-      <w:proofErr w:type="spellStart"/>
-      <w:r>
+        <w:t>Synkroniser repositorys</w:t>
+      </w:r>
+    </w:p>
+    <w:p>
+      <w:pPr>
+        <w:pStyle w:val="Listeafsnit"/>
+        <w:numPr>
+          <w:ilvl w:val="0"/>
+          <w:numId w:val="1"/>
+        </w:numPr>
         <w:rPr>
           <w:strike/>
         </w:rPr>
-        <w:t>repositorys</w:t>
-      </w:r>
-      <w:proofErr w:type="spellEnd"/>
-    </w:p>
-    <w:p>
-      <w:pPr>
-        <w:pStyle w:val="Listeafsnit"/>
-        <w:numPr>
-          <w:ilvl w:val="0"/>
-          <w:numId w:val="1"/>
-        </w:numPr>
+      </w:pPr>
+      <w:r>
         <w:rPr>
           <w:strike/>
         </w:rPr>
-      </w:pPr>
-      <w:r>
-        <w:rPr>
-          <w:strike/>
-        </w:rPr>
-        <w:t xml:space="preserve">Opdater </w:t>
-      </w:r>
-      <w:proofErr w:type="spellStart"/>
-      <w:r>
-        <w:rPr>
-          <w:strike/>
-        </w:rPr>
-        <w:t>burndown-chart</w:t>
-      </w:r>
-      <w:proofErr w:type="spellEnd"/>
-    </w:p>
-    <w:p>
-      <w:pPr>
-        <w:pStyle w:val="Listeafsnit"/>
-        <w:numPr>
-          <w:ilvl w:val="0"/>
-          <w:numId w:val="1"/>
-        </w:numPr>
-      </w:pPr>
-      <w:r>
-        <w:t xml:space="preserve">Rollefordelingsdiskussion: Patrick som </w:t>
-      </w:r>
-      <w:proofErr w:type="spellStart"/>
-      <w:r>
-        <w:t>product</w:t>
-      </w:r>
-      <w:proofErr w:type="spellEnd"/>
-      <w:r>
-        <w:t xml:space="preserve"> </w:t>
-      </w:r>
-      <w:proofErr w:type="spellStart"/>
-      <w:r>
-        <w:t>owner</w:t>
-      </w:r>
-      <w:proofErr w:type="spellEnd"/>
-      <w:r>
-        <w:t xml:space="preserve">, X som stand-in </w:t>
-      </w:r>
-      <w:proofErr w:type="spellStart"/>
-      <w:r>
-        <w:t>product</w:t>
-      </w:r>
-      <w:proofErr w:type="spellEnd"/>
-      <w:r>
-        <w:t xml:space="preserve"> </w:t>
-      </w:r>
-      <w:proofErr w:type="spellStart"/>
-      <w:r>
-        <w:t>owner</w:t>
-      </w:r>
-      <w:proofErr w:type="spellEnd"/>
-      <w:r>
-        <w:t xml:space="preserve"> under </w:t>
-      </w:r>
-      <w:proofErr w:type="spellStart"/>
-      <w:r>
-        <w:t>review</w:t>
-      </w:r>
-      <w:proofErr w:type="spellEnd"/>
-      <w:r>
-        <w:t xml:space="preserve"> og Patrick som </w:t>
-      </w:r>
-      <w:proofErr w:type="spellStart"/>
-      <w:r>
-        <w:t>stakeholder</w:t>
-      </w:r>
-      <w:proofErr w:type="spellEnd"/>
+        <w:t>Opdater burndown-chart</w:t>
+      </w:r>
+    </w:p>
+    <w:p>
+      <w:pPr>
+        <w:pStyle w:val="Listeafsnit"/>
+        <w:numPr>
+          <w:ilvl w:val="0"/>
+          <w:numId w:val="1"/>
+        </w:numPr>
+      </w:pPr>
+      <w:r>
+        <w:t>Rollefordelingsdiskussion: Patrick som product owner, X som stand-in product owner under review og Patrick som stakeholder.</w:t>
+      </w:r>
+    </w:p>
+    <w:p>
+      <w:pPr>
+        <w:pStyle w:val="Listeafsnit"/>
+        <w:numPr>
+          <w:ilvl w:val="0"/>
+          <w:numId w:val="1"/>
+        </w:numPr>
+      </w:pPr>
+      <w:r>
+        <w:t>User Story 8 laves.</w:t>
+      </w:r>
+    </w:p>
+    <w:p>
+      <w:pPr>
+        <w:pStyle w:val="Listeafsnit"/>
+        <w:numPr>
+          <w:ilvl w:val="0"/>
+          <w:numId w:val="1"/>
+        </w:numPr>
+      </w:pPr>
+      <w:r>
+        <w:t>Formal reviews: Hvis-Når-Så</w:t>
+      </w:r>
       <w:r>
         <w:t>.</w:t>
       </w:r>
@@ -1251,27 +800,7 @@
         </w:numPr>
       </w:pPr>
       <w:r>
-        <w:t>User Story 8 laves.</w:t>
-      </w:r>
-    </w:p>
-    <w:p>
-      <w:pPr>
-        <w:pStyle w:val="Listeafsnit"/>
-        <w:numPr>
-          <w:ilvl w:val="0"/>
-          <w:numId w:val="1"/>
-        </w:numPr>
-      </w:pPr>
-      <w:r>
-        <w:t xml:space="preserve">Formal </w:t>
-      </w:r>
-      <w:proofErr w:type="spellStart"/>
-      <w:r>
-        <w:t>reviews</w:t>
-      </w:r>
-      <w:proofErr w:type="spellEnd"/>
-      <w:r>
-        <w:t>: Hvis-Når-Så</w:t>
+        <w:t>Acceptance tests</w:t>
       </w:r>
       <w:r>
         <w:t>.</w:t>
@@ -1285,13 +814,8 @@
           <w:numId w:val="1"/>
         </w:numPr>
       </w:pPr>
-      <w:proofErr w:type="spellStart"/>
-      <w:r>
-        <w:t>Acceptance</w:t>
-      </w:r>
-      <w:proofErr w:type="spellEnd"/>
-      <w:r>
-        <w:t xml:space="preserve"> tests</w:t>
+      <w:r>
+        <w:t>Uddybelse af tasks</w:t>
       </w:r>
       <w:r>
         <w:t>.</w:t>
@@ -1306,13 +830,8 @@
         </w:numPr>
       </w:pPr>
       <w:r>
-        <w:t xml:space="preserve">Uddybelse af </w:t>
-      </w:r>
-      <w:proofErr w:type="spellStart"/>
-      <w:r>
-        <w:t>tasks</w:t>
-      </w:r>
-      <w:proofErr w:type="spellEnd"/>
+        <w:t>Færdiggøre afsnit om sprint review og retrospekt</w:t>
+      </w:r>
       <w:r>
         <w:t>.</w:t>
       </w:r>
@@ -1321,48 +840,12 @@
       <w:pPr>
         <w:pStyle w:val="Listeafsnit"/>
         <w:numPr>
-          <w:ilvl w:val="0"/>
-          <w:numId w:val="1"/>
-        </w:numPr>
-      </w:pPr>
-      <w:r>
-        <w:t xml:space="preserve">Færdiggøre afsnit om sprint </w:t>
-      </w:r>
-      <w:proofErr w:type="spellStart"/>
-      <w:r>
-        <w:t>review</w:t>
-      </w:r>
-      <w:proofErr w:type="spellEnd"/>
-      <w:r>
-        <w:t xml:space="preserve"> og retrospekt</w:t>
-      </w:r>
-      <w:r>
-        <w:t>.</w:t>
-      </w:r>
-    </w:p>
-    <w:p>
-      <w:pPr>
-        <w:pStyle w:val="Listeafsnit"/>
-        <w:numPr>
           <w:ilvl w:val="1"/>
           <w:numId w:val="1"/>
         </w:numPr>
       </w:pPr>
-      <w:proofErr w:type="spellStart"/>
-      <w:r>
-        <w:t>Process</w:t>
-      </w:r>
-      <w:proofErr w:type="spellEnd"/>
-      <w:r>
-        <w:t xml:space="preserve"> </w:t>
-      </w:r>
-      <w:proofErr w:type="spellStart"/>
-      <w:r>
-        <w:t>improvement</w:t>
-      </w:r>
-      <w:proofErr w:type="spellEnd"/>
-      <w:r>
-        <w:t xml:space="preserve"> bl.a.</w:t>
+      <w:r>
+        <w:t>Process improvement bl.a.</w:t>
       </w:r>
     </w:p>
     <w:p>
@@ -1385,13 +868,8 @@
           <w:numId w:val="1"/>
         </w:numPr>
       </w:pPr>
-      <w:proofErr w:type="spellStart"/>
-      <w:r>
-        <w:t>Reestimering</w:t>
-      </w:r>
-      <w:proofErr w:type="spellEnd"/>
-      <w:r>
-        <w:t xml:space="preserve"> (tilføj nye kolonner til alle</w:t>
+      <w:r>
+        <w:t>Reestimering (tilføj nye kolonner til alle</w:t>
       </w:r>
       <w:r>
         <w:t xml:space="preserve"> ikke-afsluttede</w:t>
@@ -1409,13 +887,8 @@
         </w:numPr>
       </w:pPr>
       <w:r>
-        <w:t xml:space="preserve">Sprint </w:t>
-      </w:r>
-      <w:proofErr w:type="spellStart"/>
-      <w:r>
-        <w:t>planning</w:t>
-      </w:r>
-      <w:proofErr w:type="spellEnd"/>
+        <w:t>Sprint planning</w:t>
+      </w:r>
       <w:r>
         <w:t xml:space="preserve">: </w:t>
       </w:r>
@@ -1429,15 +902,7 @@
         </w:numPr>
       </w:pPr>
       <w:r>
-        <w:t xml:space="preserve">US01.8 – Login-funktion der adskiller </w:t>
-      </w:r>
-      <w:proofErr w:type="gramStart"/>
-      <w:r>
-        <w:t>brugere(</w:t>
-      </w:r>
-      <w:proofErr w:type="gramEnd"/>
-      <w:r>
-        <w:t>der eksisterer kun firma på dette tidspunkt). Skal flyttes til US02 eller omskrives.</w:t>
+        <w:t>US01.8 – Login-funktion der adskiller brugere(der eksisterer kun firma på dette tidspunkt). Skal flyttes til US02 eller omskrives.</w:t>
       </w:r>
     </w:p>
     <w:p>
@@ -1461,39 +926,27 @@
         </w:numPr>
       </w:pPr>
       <w:r>
-        <w:t xml:space="preserve">Tilføj til </w:t>
-      </w:r>
-      <w:proofErr w:type="spellStart"/>
-      <w:r>
-        <w:t>glossary</w:t>
-      </w:r>
-      <w:proofErr w:type="spellEnd"/>
-      <w:r>
-        <w:t xml:space="preserve">: Kunde, firma, </w:t>
-      </w:r>
-      <w:proofErr w:type="spellStart"/>
-      <w:r>
-        <w:t>admin</w:t>
-      </w:r>
-      <w:proofErr w:type="spellEnd"/>
-      <w:r>
-        <w:t xml:space="preserve">, bruger, pattern(html) og </w:t>
-      </w:r>
-      <w:proofErr w:type="spellStart"/>
-      <w:r>
-        <w:t>titles</w:t>
-      </w:r>
-      <w:proofErr w:type="spellEnd"/>
-      <w:r>
-        <w:t>(html).</w:t>
-      </w:r>
-    </w:p>
-    <w:p>
-      <w:pPr>
-        <w:ind w:left="360"/>
-      </w:pPr>
+        <w:t>Tilføj til glossary: Kunde, firma, admin, bruger, pattern(html) og titles(html).</w:t>
+      </w:r>
+    </w:p>
+    <w:p>
+      <w:pPr>
+        <w:pStyle w:val="Listeafsnit"/>
+        <w:numPr>
+          <w:ilvl w:val="0"/>
+          <w:numId w:val="1"/>
+        </w:numPr>
+      </w:pPr>
+      <w:r>
+        <w:t>US02 – Kategori + kundeinformation slået sammen og betalingsinformation for sig selv. Skal ændres i gantt-chart osv.</w:t>
+      </w:r>
       <w:bookmarkStart w:id="0" w:name="_GoBack"/>
       <w:bookmarkEnd w:id="0"/>
+    </w:p>
+    <w:p>
+      <w:pPr>
+        <w:ind w:left="360"/>
+      </w:pPr>
     </w:p>
     <w:p>
       <w:pPr>

</xml_diff>

<commit_message>
Risikoanalyse + plan opdateret
</commit_message>
<xml_diff>
--- a/Bilag/Arbejdsplan SWD 3 sem eksamen.docx
+++ b/Bilag/Arbejdsplan SWD 3 sem eksamen.docx
@@ -38,7 +38,35 @@
         <w:rPr>
           <w:strike/>
         </w:rPr>
-        <w:t>Der skal lave et Scrumboard, med dertilhørende tasks.</w:t>
+        <w:t xml:space="preserve">Der skal lave et </w:t>
+      </w:r>
+      <w:proofErr w:type="spellStart"/>
+      <w:r>
+        <w:rPr>
+          <w:strike/>
+        </w:rPr>
+        <w:t>Scrumboard</w:t>
+      </w:r>
+      <w:proofErr w:type="spellEnd"/>
+      <w:r>
+        <w:rPr>
+          <w:strike/>
+        </w:rPr>
+        <w:t xml:space="preserve">, med dertilhørende </w:t>
+      </w:r>
+      <w:proofErr w:type="spellStart"/>
+      <w:r>
+        <w:rPr>
+          <w:strike/>
+        </w:rPr>
+        <w:t>tasks</w:t>
+      </w:r>
+      <w:proofErr w:type="spellEnd"/>
+      <w:r>
+        <w:rPr>
+          <w:strike/>
+        </w:rPr>
+        <w:t>.</w:t>
       </w:r>
       <w:r>
         <w:rPr>
@@ -62,37 +90,87 @@
         <w:rPr>
           <w:strike/>
         </w:rPr>
-        <w:t>Der skal påbegyndes et burndown chart.</w:t>
-      </w:r>
-    </w:p>
-    <w:p>
-      <w:pPr>
-        <w:pStyle w:val="Listeafsnit"/>
-        <w:numPr>
-          <w:ilvl w:val="0"/>
-          <w:numId w:val="1"/>
-        </w:numPr>
-        <w:rPr>
-          <w:strike/>
-        </w:rPr>
-      </w:pPr>
-      <w:r>
-        <w:rPr>
-          <w:strike/>
-        </w:rPr>
-        <w:t>Der skal afholdes et planning meeting for sprint 1.</w:t>
-      </w:r>
-    </w:p>
-    <w:p>
-      <w:pPr>
-        <w:pStyle w:val="Listeafsnit"/>
-        <w:numPr>
-          <w:ilvl w:val="0"/>
-          <w:numId w:val="1"/>
-        </w:numPr>
-      </w:pPr>
-      <w:r>
-        <w:t>Der skal laves tasks til hørende ”</w:t>
+        <w:t xml:space="preserve">Der skal påbegyndes et </w:t>
+      </w:r>
+      <w:proofErr w:type="spellStart"/>
+      <w:r>
+        <w:rPr>
+          <w:strike/>
+        </w:rPr>
+        <w:t>burndown</w:t>
+      </w:r>
+      <w:proofErr w:type="spellEnd"/>
+      <w:r>
+        <w:rPr>
+          <w:strike/>
+        </w:rPr>
+        <w:t xml:space="preserve"> </w:t>
+      </w:r>
+      <w:proofErr w:type="spellStart"/>
+      <w:r>
+        <w:rPr>
+          <w:strike/>
+        </w:rPr>
+        <w:t>chart</w:t>
+      </w:r>
+      <w:proofErr w:type="spellEnd"/>
+      <w:r>
+        <w:rPr>
+          <w:strike/>
+        </w:rPr>
+        <w:t>.</w:t>
+      </w:r>
+    </w:p>
+    <w:p>
+      <w:pPr>
+        <w:pStyle w:val="Listeafsnit"/>
+        <w:numPr>
+          <w:ilvl w:val="0"/>
+          <w:numId w:val="1"/>
+        </w:numPr>
+        <w:rPr>
+          <w:strike/>
+        </w:rPr>
+      </w:pPr>
+      <w:r>
+        <w:rPr>
+          <w:strike/>
+        </w:rPr>
+        <w:t xml:space="preserve">Der skal afholdes et </w:t>
+      </w:r>
+      <w:proofErr w:type="spellStart"/>
+      <w:r>
+        <w:rPr>
+          <w:strike/>
+        </w:rPr>
+        <w:t>planning</w:t>
+      </w:r>
+      <w:proofErr w:type="spellEnd"/>
+      <w:r>
+        <w:rPr>
+          <w:strike/>
+        </w:rPr>
+        <w:t xml:space="preserve"> meeting for sprint 1.</w:t>
+      </w:r>
+    </w:p>
+    <w:p>
+      <w:pPr>
+        <w:pStyle w:val="Listeafsnit"/>
+        <w:numPr>
+          <w:ilvl w:val="0"/>
+          <w:numId w:val="1"/>
+        </w:numPr>
+      </w:pPr>
+      <w:r>
+        <w:t xml:space="preserve">Der skal laves </w:t>
+      </w:r>
+      <w:proofErr w:type="spellStart"/>
+      <w:r>
+        <w:t>tasks</w:t>
+      </w:r>
+      <w:proofErr w:type="spellEnd"/>
+      <w:r>
+        <w:t xml:space="preserve"> til hørende ”</w:t>
       </w:r>
       <w:r>
         <w:rPr>
@@ -152,7 +230,21 @@
         <w:rPr>
           <w:rFonts w:ascii="Calibri" w:hAnsi="Calibri" w:cs="Calibri"/>
         </w:rPr>
-        <w:t>. Til logging.</w:t>
+        <w:t xml:space="preserve">. Til </w:t>
+      </w:r>
+      <w:proofErr w:type="spellStart"/>
+      <w:r>
+        <w:rPr>
+          <w:rFonts w:ascii="Calibri" w:hAnsi="Calibri" w:cs="Calibri"/>
+        </w:rPr>
+        <w:t>logging</w:t>
+      </w:r>
+      <w:proofErr w:type="spellEnd"/>
+      <w:r>
+        <w:rPr>
+          <w:rFonts w:ascii="Calibri" w:hAnsi="Calibri" w:cs="Calibri"/>
+        </w:rPr>
+        <w:t>.</w:t>
       </w:r>
     </w:p>
     <w:p>
@@ -164,7 +256,15 @@
         </w:numPr>
       </w:pPr>
       <w:r>
-        <w:t>Alle tabeller skal være oprettet korrekt, og der skal være forbindelse imellem tilbudstabel og companytabel, der skal være kolonner til: ID, e-mail, fornavn, efternavn, password, telefonnummer &amp; konto.</w:t>
+        <w:t xml:space="preserve">Alle tabeller skal være oprettet korrekt, og der skal være forbindelse imellem tilbudstabel og </w:t>
+      </w:r>
+      <w:proofErr w:type="spellStart"/>
+      <w:r>
+        <w:t>companytabel</w:t>
+      </w:r>
+      <w:proofErr w:type="spellEnd"/>
+      <w:r>
+        <w:t>, der skal være kolonner til: ID, e-mail, fornavn, efternavn, password, telefonnummer &amp; konto.</w:t>
       </w:r>
     </w:p>
     <w:p>
@@ -259,7 +359,55 @@
         </w:numPr>
       </w:pPr>
       <w:r>
-        <w:t>Alle input fields er der blevet kørt tests på, for at sørge for at man kun kan gemme, hvis alle inputs er korrekte. F.eks. at CVR, telefonnummer, konto-nr. og reg. Nr. kun kan indeholde tal. Email skal indeholde @ før den godkendes. Derudover skal alle disse informationer gemmes i korrekte tabeller og kolonner i databasen(US 01.1). Der skal derudover være en ’reset’ og en ’cancel’ knap som fungerer efter hensigt. Alle tests er kørt, fejl og mangler er rettet til og tasken har bestået dens acceptance test.</w:t>
+        <w:t xml:space="preserve">Alle input </w:t>
+      </w:r>
+      <w:proofErr w:type="spellStart"/>
+      <w:r>
+        <w:t>fields</w:t>
+      </w:r>
+      <w:proofErr w:type="spellEnd"/>
+      <w:r>
+        <w:t xml:space="preserve"> er der blevet kørt tests på, for at sørge for at man kun kan gemme, hvis alle inputs er korrekte. F.eks. at CVR, telefonnummer, konto-nr. og </w:t>
+      </w:r>
+      <w:proofErr w:type="spellStart"/>
+      <w:r>
+        <w:t>reg</w:t>
+      </w:r>
+      <w:proofErr w:type="spellEnd"/>
+      <w:r>
+        <w:t xml:space="preserve">. Nr. kun kan indeholde tal. </w:t>
+      </w:r>
+      <w:proofErr w:type="spellStart"/>
+      <w:r>
+        <w:t>Email</w:t>
+      </w:r>
+      <w:proofErr w:type="spellEnd"/>
+      <w:r>
+        <w:t xml:space="preserve"> skal indeholde @ før den godkendes. Derudover skal alle disse informationer gemmes i korrekte tabeller og kolonner i </w:t>
+      </w:r>
+      <w:proofErr w:type="gramStart"/>
+      <w:r>
+        <w:t>databasen(</w:t>
+      </w:r>
+      <w:proofErr w:type="gramEnd"/>
+      <w:r>
+        <w:t>US 01.1). Der skal derudover være en ’reset’ og en ’</w:t>
+      </w:r>
+      <w:proofErr w:type="spellStart"/>
+      <w:r>
+        <w:t>cancel</w:t>
+      </w:r>
+      <w:proofErr w:type="spellEnd"/>
+      <w:r>
+        <w:t xml:space="preserve">’ knap som fungerer efter hensigt. Alle tests er kørt, fejl og mangler er rettet til og tasken har bestået dens </w:t>
+      </w:r>
+      <w:proofErr w:type="spellStart"/>
+      <w:r>
+        <w:t>acceptance</w:t>
+      </w:r>
+      <w:proofErr w:type="spellEnd"/>
+      <w:r>
+        <w:t xml:space="preserve"> test.</w:t>
       </w:r>
     </w:p>
     <w:p>
@@ -318,18 +466,68 @@
           <w:numId w:val="1"/>
         </w:numPr>
       </w:pPr>
-      <w:r>
-        <w:rPr>
-          <w:lang w:val="en-US"/>
-        </w:rPr>
-        <w:t>Planlægning af diverse ”managements”, ”concepts”, ”improvements”, “quality concepts” osv.</w:t>
-      </w:r>
+      <w:proofErr w:type="spellStart"/>
+      <w:r>
+        <w:rPr>
+          <w:lang w:val="en-US"/>
+        </w:rPr>
+        <w:t>Planlægning</w:t>
+      </w:r>
+      <w:proofErr w:type="spellEnd"/>
       <w:r>
         <w:rPr>
           <w:lang w:val="en-US"/>
         </w:rPr>
         <w:t xml:space="preserve"> </w:t>
       </w:r>
+      <w:proofErr w:type="spellStart"/>
+      <w:r>
+        <w:rPr>
+          <w:lang w:val="en-US"/>
+        </w:rPr>
+        <w:t>af</w:t>
+      </w:r>
+      <w:proofErr w:type="spellEnd"/>
+      <w:r>
+        <w:rPr>
+          <w:lang w:val="en-US"/>
+        </w:rPr>
+        <w:t xml:space="preserve"> </w:t>
+      </w:r>
+      <w:proofErr w:type="gramStart"/>
+      <w:r>
+        <w:rPr>
+          <w:lang w:val="en-US"/>
+        </w:rPr>
+        <w:t>diverse ”managements</w:t>
+      </w:r>
+      <w:proofErr w:type="gramEnd"/>
+      <w:r>
+        <w:rPr>
+          <w:lang w:val="en-US"/>
+        </w:rPr>
+        <w:t xml:space="preserve">”, ”concepts”, ”improvements”, “quality concepts” </w:t>
+      </w:r>
+      <w:proofErr w:type="spellStart"/>
+      <w:r>
+        <w:rPr>
+          <w:lang w:val="en-US"/>
+        </w:rPr>
+        <w:t>osv</w:t>
+      </w:r>
+      <w:proofErr w:type="spellEnd"/>
+      <w:r>
+        <w:rPr>
+          <w:lang w:val="en-US"/>
+        </w:rPr>
+        <w:t>.</w:t>
+      </w:r>
+      <w:r>
+        <w:rPr>
+          <w:lang w:val="en-US"/>
+        </w:rPr>
+        <w:t xml:space="preserve"> </w:t>
+      </w:r>
       <w:r>
         <w:rPr>
           <w:rFonts w:ascii="Calibri" w:hAnsi="Calibri" w:cs="Calibri"/>
@@ -372,29 +570,59 @@
           <w:lang w:val="en-US"/>
         </w:rPr>
       </w:pPr>
-      <w:r>
-        <w:rPr>
-          <w:lang w:val="en-US"/>
-        </w:rPr>
-        <w:t>Evt. Rapportskrivning.</w:t>
-      </w:r>
-    </w:p>
-    <w:p>
-      <w:pPr>
-        <w:pStyle w:val="Listeafsnit"/>
-        <w:numPr>
-          <w:ilvl w:val="0"/>
-          <w:numId w:val="1"/>
-        </w:numPr>
-        <w:rPr>
-          <w:lang w:val="en-US"/>
-        </w:rPr>
-      </w:pPr>
-      <w:r>
-        <w:rPr>
-          <w:lang w:val="en-US"/>
-        </w:rPr>
-        <w:t>Logbog.</w:t>
+      <w:proofErr w:type="spellStart"/>
+      <w:r>
+        <w:rPr>
+          <w:lang w:val="en-US"/>
+        </w:rPr>
+        <w:t>Evt</w:t>
+      </w:r>
+      <w:proofErr w:type="spellEnd"/>
+      <w:r>
+        <w:rPr>
+          <w:lang w:val="en-US"/>
+        </w:rPr>
+        <w:t xml:space="preserve">. </w:t>
+      </w:r>
+      <w:proofErr w:type="spellStart"/>
+      <w:r>
+        <w:rPr>
+          <w:lang w:val="en-US"/>
+        </w:rPr>
+        <w:t>Rapportskrivning</w:t>
+      </w:r>
+      <w:proofErr w:type="spellEnd"/>
+      <w:r>
+        <w:rPr>
+          <w:lang w:val="en-US"/>
+        </w:rPr>
+        <w:t>.</w:t>
+      </w:r>
+    </w:p>
+    <w:p>
+      <w:pPr>
+        <w:pStyle w:val="Listeafsnit"/>
+        <w:numPr>
+          <w:ilvl w:val="0"/>
+          <w:numId w:val="1"/>
+        </w:numPr>
+        <w:rPr>
+          <w:lang w:val="en-US"/>
+        </w:rPr>
+      </w:pPr>
+      <w:proofErr w:type="spellStart"/>
+      <w:r>
+        <w:rPr>
+          <w:lang w:val="en-US"/>
+        </w:rPr>
+        <w:t>Logbog</w:t>
+      </w:r>
+      <w:proofErr w:type="spellEnd"/>
+      <w:r>
+        <w:rPr>
+          <w:lang w:val="en-US"/>
+        </w:rPr>
+        <w:t>.</w:t>
       </w:r>
     </w:p>
     <w:p>
@@ -411,70 +639,180 @@
           <w:lang w:val="en-US"/>
         </w:rPr>
       </w:pPr>
-      <w:r>
-        <w:rPr>
-          <w:lang w:val="en-US"/>
-        </w:rPr>
-        <w:t>Tirsdag 03/12-2018</w:t>
-      </w:r>
-    </w:p>
-    <w:p>
-      <w:pPr>
-        <w:pStyle w:val="Listeafsnit"/>
-        <w:numPr>
-          <w:ilvl w:val="0"/>
-          <w:numId w:val="1"/>
-        </w:numPr>
-        <w:rPr>
-          <w:strike/>
-          <w:lang w:val="en-US"/>
-        </w:rPr>
-      </w:pPr>
-      <w:r>
-        <w:rPr>
-          <w:strike/>
-          <w:lang w:val="en-US"/>
-        </w:rPr>
-        <w:t>Få kigget på burndown-chart</w:t>
-      </w:r>
-    </w:p>
-    <w:p>
-      <w:pPr>
-        <w:pStyle w:val="Listeafsnit"/>
-        <w:numPr>
-          <w:ilvl w:val="0"/>
-          <w:numId w:val="1"/>
-        </w:numPr>
-        <w:rPr>
-          <w:strike/>
-          <w:lang w:val="en-US"/>
-        </w:rPr>
-      </w:pPr>
-      <w:r>
-        <w:rPr>
-          <w:strike/>
-          <w:lang w:val="en-US"/>
-        </w:rPr>
-        <w:t>Hør om three-point-value og planning-poker</w:t>
-      </w:r>
-    </w:p>
-    <w:p>
-      <w:pPr>
-        <w:pStyle w:val="Listeafsnit"/>
-        <w:numPr>
-          <w:ilvl w:val="0"/>
-          <w:numId w:val="1"/>
-        </w:numPr>
-        <w:rPr>
-          <w:lang w:val="en-US"/>
-        </w:rPr>
-      </w:pPr>
+      <w:proofErr w:type="spellStart"/>
+      <w:r>
+        <w:rPr>
+          <w:lang w:val="en-US"/>
+        </w:rPr>
+        <w:t>Tirsdag</w:t>
+      </w:r>
+      <w:proofErr w:type="spellEnd"/>
+      <w:r>
+        <w:rPr>
+          <w:lang w:val="en-US"/>
+        </w:rPr>
+        <w:t xml:space="preserve"> 03/12-2018</w:t>
+      </w:r>
+    </w:p>
+    <w:p>
+      <w:pPr>
+        <w:pStyle w:val="Listeafsnit"/>
+        <w:numPr>
+          <w:ilvl w:val="0"/>
+          <w:numId w:val="1"/>
+        </w:numPr>
+        <w:rPr>
+          <w:strike/>
+          <w:lang w:val="en-US"/>
+        </w:rPr>
+      </w:pPr>
+      <w:proofErr w:type="spellStart"/>
+      <w:r>
+        <w:rPr>
+          <w:strike/>
+          <w:lang w:val="en-US"/>
+        </w:rPr>
+        <w:t>Få</w:t>
+      </w:r>
+      <w:proofErr w:type="spellEnd"/>
+      <w:r>
+        <w:rPr>
+          <w:strike/>
+          <w:lang w:val="en-US"/>
+        </w:rPr>
+        <w:t xml:space="preserve"> </w:t>
+      </w:r>
+      <w:proofErr w:type="spellStart"/>
+      <w:r>
+        <w:rPr>
+          <w:strike/>
+          <w:lang w:val="en-US"/>
+        </w:rPr>
+        <w:t>kigget</w:t>
+      </w:r>
+      <w:proofErr w:type="spellEnd"/>
+      <w:r>
+        <w:rPr>
+          <w:strike/>
+          <w:lang w:val="en-US"/>
+        </w:rPr>
+        <w:t xml:space="preserve"> </w:t>
+      </w:r>
+      <w:proofErr w:type="spellStart"/>
+      <w:r>
+        <w:rPr>
+          <w:strike/>
+          <w:lang w:val="en-US"/>
+        </w:rPr>
+        <w:t>på</w:t>
+      </w:r>
+      <w:proofErr w:type="spellEnd"/>
+      <w:r>
+        <w:rPr>
+          <w:strike/>
+          <w:lang w:val="en-US"/>
+        </w:rPr>
+        <w:t xml:space="preserve"> burndown-chart</w:t>
+      </w:r>
+    </w:p>
+    <w:p>
+      <w:pPr>
+        <w:pStyle w:val="Listeafsnit"/>
+        <w:numPr>
+          <w:ilvl w:val="0"/>
+          <w:numId w:val="1"/>
+        </w:numPr>
+        <w:rPr>
+          <w:strike/>
+          <w:lang w:val="en-US"/>
+        </w:rPr>
+      </w:pPr>
+      <w:proofErr w:type="spellStart"/>
+      <w:r>
+        <w:rPr>
+          <w:strike/>
+          <w:lang w:val="en-US"/>
+        </w:rPr>
+        <w:t>Hør</w:t>
+      </w:r>
+      <w:proofErr w:type="spellEnd"/>
+      <w:r>
+        <w:rPr>
+          <w:strike/>
+          <w:lang w:val="en-US"/>
+        </w:rPr>
+        <w:t xml:space="preserve"> om three-point-value </w:t>
+      </w:r>
+      <w:proofErr w:type="spellStart"/>
+      <w:r>
+        <w:rPr>
+          <w:strike/>
+          <w:lang w:val="en-US"/>
+        </w:rPr>
+        <w:t>og</w:t>
+      </w:r>
+      <w:proofErr w:type="spellEnd"/>
+      <w:r>
+        <w:rPr>
+          <w:strike/>
+          <w:lang w:val="en-US"/>
+        </w:rPr>
+        <w:t xml:space="preserve"> planning-poker</w:t>
+      </w:r>
+    </w:p>
+    <w:p>
+      <w:pPr>
+        <w:pStyle w:val="Listeafsnit"/>
+        <w:numPr>
+          <w:ilvl w:val="0"/>
+          <w:numId w:val="1"/>
+        </w:numPr>
+        <w:rPr>
+          <w:lang w:val="en-US"/>
+        </w:rPr>
+      </w:pPr>
+      <w:proofErr w:type="spellStart"/>
       <w:r>
         <w:rPr>
           <w:lang w:val="en-US"/>
         </w:rPr>
         <w:lastRenderedPageBreak/>
-        <w:t>Færdiggør og opdater Scrum-board</w:t>
+        <w:t>Færdiggør</w:t>
+      </w:r>
+      <w:proofErr w:type="spellEnd"/>
+      <w:r>
+        <w:rPr>
+          <w:lang w:val="en-US"/>
+        </w:rPr>
+        <w:t xml:space="preserve"> </w:t>
+      </w:r>
+      <w:proofErr w:type="spellStart"/>
+      <w:r>
+        <w:rPr>
+          <w:lang w:val="en-US"/>
+        </w:rPr>
+        <w:t>og</w:t>
+      </w:r>
+      <w:proofErr w:type="spellEnd"/>
+      <w:r>
+        <w:rPr>
+          <w:lang w:val="en-US"/>
+        </w:rPr>
+        <w:t xml:space="preserve"> </w:t>
+      </w:r>
+      <w:proofErr w:type="spellStart"/>
+      <w:r>
+        <w:rPr>
+          <w:lang w:val="en-US"/>
+        </w:rPr>
+        <w:t>opdater</w:t>
+      </w:r>
+      <w:proofErr w:type="spellEnd"/>
+      <w:r>
+        <w:rPr>
+          <w:lang w:val="en-US"/>
+        </w:rPr>
+        <w:t xml:space="preserve"> Scrum-board</w:t>
       </w:r>
     </w:p>
     <w:p>
@@ -506,7 +844,55 @@
           <w:strike/>
           <w:lang w:val="en-US"/>
         </w:rPr>
-        <w:t>US01.2 &amp; 3 er slået sammen)</w:t>
+        <w:t xml:space="preserve">US01.2 &amp; 3 </w:t>
+      </w:r>
+      <w:proofErr w:type="spellStart"/>
+      <w:r>
+        <w:rPr>
+          <w:strike/>
+          <w:lang w:val="en-US"/>
+        </w:rPr>
+        <w:t>er</w:t>
+      </w:r>
+      <w:proofErr w:type="spellEnd"/>
+      <w:r>
+        <w:rPr>
+          <w:strike/>
+          <w:lang w:val="en-US"/>
+        </w:rPr>
+        <w:t xml:space="preserve"> </w:t>
+      </w:r>
+      <w:proofErr w:type="spellStart"/>
+      <w:r>
+        <w:rPr>
+          <w:strike/>
+          <w:lang w:val="en-US"/>
+        </w:rPr>
+        <w:t>slået</w:t>
+      </w:r>
+      <w:proofErr w:type="spellEnd"/>
+      <w:r>
+        <w:rPr>
+          <w:strike/>
+          <w:lang w:val="en-US"/>
+        </w:rPr>
+        <w:t xml:space="preserve"> </w:t>
+      </w:r>
+      <w:proofErr w:type="spellStart"/>
+      <w:r>
+        <w:rPr>
+          <w:strike/>
+          <w:lang w:val="en-US"/>
+        </w:rPr>
+        <w:t>sammen</w:t>
+      </w:r>
+      <w:proofErr w:type="spellEnd"/>
+      <w:r>
+        <w:rPr>
+          <w:strike/>
+          <w:lang w:val="en-US"/>
+        </w:rPr>
+        <w:t>)</w:t>
       </w:r>
     </w:p>
     <w:p>
@@ -607,6 +993,7 @@
         </w:rPr>
         <w:t xml:space="preserve"> </w:t>
       </w:r>
+      <w:proofErr w:type="spellStart"/>
       <w:r>
         <w:rPr>
           <w:rFonts w:cstheme="minorHAnsi"/>
@@ -621,7 +1008,34 @@
           <w:color w:val="444950"/>
           <w:shd w:val="clear" w:color="auto" w:fill="F1F0F0"/>
         </w:rPr>
-        <w:t>ToMany tabel indeholdende id på category og id på firma.</w:t>
+        <w:t>ToMany</w:t>
+      </w:r>
+      <w:proofErr w:type="spellEnd"/>
+      <w:r>
+        <w:rPr>
+          <w:rFonts w:cstheme="minorHAnsi"/>
+          <w:color w:val="444950"/>
+          <w:shd w:val="clear" w:color="auto" w:fill="F1F0F0"/>
+        </w:rPr>
+        <w:t xml:space="preserve"> tabel indeholdende id på </w:t>
+      </w:r>
+      <w:proofErr w:type="spellStart"/>
+      <w:r>
+        <w:rPr>
+          <w:rFonts w:cstheme="minorHAnsi"/>
+          <w:color w:val="444950"/>
+          <w:shd w:val="clear" w:color="auto" w:fill="F1F0F0"/>
+        </w:rPr>
+        <w:t>category</w:t>
+      </w:r>
+      <w:proofErr w:type="spellEnd"/>
+      <w:r>
+        <w:rPr>
+          <w:rFonts w:cstheme="minorHAnsi"/>
+          <w:color w:val="444950"/>
+          <w:shd w:val="clear" w:color="auto" w:fill="F1F0F0"/>
+        </w:rPr>
+        <w:t xml:space="preserve"> og id på firma.</w:t>
       </w:r>
     </w:p>
     <w:p>
@@ -731,37 +1145,101 @@
         <w:rPr>
           <w:strike/>
         </w:rPr>
-        <w:t>Synkroniser repositorys</w:t>
-      </w:r>
-    </w:p>
-    <w:p>
-      <w:pPr>
-        <w:pStyle w:val="Listeafsnit"/>
-        <w:numPr>
-          <w:ilvl w:val="0"/>
-          <w:numId w:val="1"/>
-        </w:numPr>
-        <w:rPr>
-          <w:strike/>
-        </w:rPr>
-      </w:pPr>
-      <w:r>
-        <w:rPr>
-          <w:strike/>
-        </w:rPr>
-        <w:t>Opdater burndown-chart</w:t>
-      </w:r>
-    </w:p>
-    <w:p>
-      <w:pPr>
-        <w:pStyle w:val="Listeafsnit"/>
-        <w:numPr>
-          <w:ilvl w:val="0"/>
-          <w:numId w:val="1"/>
-        </w:numPr>
-      </w:pPr>
-      <w:r>
-        <w:t>Rollefordelingsdiskussion: Patrick som product owner, X som stand-in product owner under review og Patrick som stakeholder.</w:t>
+        <w:t xml:space="preserve">Synkroniser </w:t>
+      </w:r>
+      <w:proofErr w:type="spellStart"/>
+      <w:r>
+        <w:rPr>
+          <w:strike/>
+        </w:rPr>
+        <w:t>repositorys</w:t>
+      </w:r>
+      <w:proofErr w:type="spellEnd"/>
+    </w:p>
+    <w:p>
+      <w:pPr>
+        <w:pStyle w:val="Listeafsnit"/>
+        <w:numPr>
+          <w:ilvl w:val="0"/>
+          <w:numId w:val="1"/>
+        </w:numPr>
+        <w:rPr>
+          <w:strike/>
+        </w:rPr>
+      </w:pPr>
+      <w:r>
+        <w:rPr>
+          <w:strike/>
+        </w:rPr>
+        <w:t xml:space="preserve">Opdater </w:t>
+      </w:r>
+      <w:proofErr w:type="spellStart"/>
+      <w:r>
+        <w:rPr>
+          <w:strike/>
+        </w:rPr>
+        <w:t>burndown-chart</w:t>
+      </w:r>
+      <w:proofErr w:type="spellEnd"/>
+    </w:p>
+    <w:p>
+      <w:pPr>
+        <w:pStyle w:val="Listeafsnit"/>
+        <w:numPr>
+          <w:ilvl w:val="0"/>
+          <w:numId w:val="1"/>
+        </w:numPr>
+      </w:pPr>
+      <w:r>
+        <w:t xml:space="preserve">Rollefordelingsdiskussion: Patrick som </w:t>
+      </w:r>
+      <w:proofErr w:type="spellStart"/>
+      <w:r>
+        <w:t>product</w:t>
+      </w:r>
+      <w:proofErr w:type="spellEnd"/>
+      <w:r>
+        <w:t xml:space="preserve"> </w:t>
+      </w:r>
+      <w:proofErr w:type="spellStart"/>
+      <w:r>
+        <w:t>owner</w:t>
+      </w:r>
+      <w:proofErr w:type="spellEnd"/>
+      <w:r>
+        <w:t xml:space="preserve">, X som stand-in </w:t>
+      </w:r>
+      <w:proofErr w:type="spellStart"/>
+      <w:r>
+        <w:t>product</w:t>
+      </w:r>
+      <w:proofErr w:type="spellEnd"/>
+      <w:r>
+        <w:t xml:space="preserve"> </w:t>
+      </w:r>
+      <w:proofErr w:type="spellStart"/>
+      <w:r>
+        <w:t>owner</w:t>
+      </w:r>
+      <w:proofErr w:type="spellEnd"/>
+      <w:r>
+        <w:t xml:space="preserve"> under </w:t>
+      </w:r>
+      <w:proofErr w:type="spellStart"/>
+      <w:r>
+        <w:t>review</w:t>
+      </w:r>
+      <w:proofErr w:type="spellEnd"/>
+      <w:r>
+        <w:t xml:space="preserve"> og Patrick som </w:t>
+      </w:r>
+      <w:proofErr w:type="spellStart"/>
+      <w:r>
+        <w:t>stakeholder</w:t>
+      </w:r>
+      <w:proofErr w:type="spellEnd"/>
+      <w:r>
+        <w:t>.</w:t>
       </w:r>
     </w:p>
     <w:p>
@@ -785,7 +1263,15 @@
         </w:numPr>
       </w:pPr>
       <w:r>
-        <w:t>Formal reviews: Hvis-Når-Så</w:t>
+        <w:t xml:space="preserve">Formal </w:t>
+      </w:r>
+      <w:proofErr w:type="spellStart"/>
+      <w:r>
+        <w:t>reviews</w:t>
+      </w:r>
+      <w:proofErr w:type="spellEnd"/>
+      <w:r>
+        <w:t>: Hvis-Når-Så</w:t>
       </w:r>
       <w:r>
         <w:t>.</w:t>
@@ -799,8 +1285,13 @@
           <w:numId w:val="1"/>
         </w:numPr>
       </w:pPr>
-      <w:r>
-        <w:t>Acceptance tests</w:t>
+      <w:proofErr w:type="spellStart"/>
+      <w:r>
+        <w:t>Acceptance</w:t>
+      </w:r>
+      <w:proofErr w:type="spellEnd"/>
+      <w:r>
+        <w:t xml:space="preserve"> tests</w:t>
       </w:r>
       <w:r>
         <w:t>.</w:t>
@@ -815,8 +1306,13 @@
         </w:numPr>
       </w:pPr>
       <w:r>
-        <w:t>Uddybelse af tasks</w:t>
-      </w:r>
+        <w:t xml:space="preserve">Uddybelse af </w:t>
+      </w:r>
+      <w:proofErr w:type="spellStart"/>
+      <w:r>
+        <w:t>tasks</w:t>
+      </w:r>
+      <w:proofErr w:type="spellEnd"/>
       <w:r>
         <w:t>.</w:t>
       </w:r>
@@ -830,7 +1326,15 @@
         </w:numPr>
       </w:pPr>
       <w:r>
-        <w:t>Færdiggøre afsnit om sprint review og retrospekt</w:t>
+        <w:t xml:space="preserve">Færdiggøre afsnit om sprint </w:t>
+      </w:r>
+      <w:proofErr w:type="spellStart"/>
+      <w:r>
+        <w:t>review</w:t>
+      </w:r>
+      <w:proofErr w:type="spellEnd"/>
+      <w:r>
+        <w:t xml:space="preserve"> og retrospekt</w:t>
       </w:r>
       <w:r>
         <w:t>.</w:t>
@@ -844,121 +1348,126 @@
           <w:numId w:val="1"/>
         </w:numPr>
       </w:pPr>
-      <w:r>
-        <w:t>Process improvement bl.a.</w:t>
-      </w:r>
-    </w:p>
-    <w:p>
-      <w:pPr>
-        <w:pStyle w:val="Listeafsnit"/>
-        <w:numPr>
-          <w:ilvl w:val="1"/>
-          <w:numId w:val="1"/>
-        </w:numPr>
-      </w:pPr>
-      <w:r>
-        <w:t>Gennemgang på dagen hvis færdiggjort.</w:t>
-      </w:r>
-    </w:p>
-    <w:p>
-      <w:pPr>
-        <w:pStyle w:val="Listeafsnit"/>
-        <w:numPr>
-          <w:ilvl w:val="0"/>
-          <w:numId w:val="1"/>
-        </w:numPr>
-      </w:pPr>
-      <w:r>
-        <w:t>Reestimering (tilføj nye kolonner til alle</w:t>
-      </w:r>
-      <w:r>
-        <w:t xml:space="preserve"> ikke-afsluttede</w:t>
-      </w:r>
-      <w:r>
-        <w:t xml:space="preserve"> User Storys som viser 2. estimering).</w:t>
-      </w:r>
-    </w:p>
-    <w:p>
-      <w:pPr>
-        <w:pStyle w:val="Listeafsnit"/>
-        <w:numPr>
-          <w:ilvl w:val="0"/>
-          <w:numId w:val="1"/>
-        </w:numPr>
-      </w:pPr>
-      <w:r>
-        <w:t>Sprint planning</w:t>
-      </w:r>
-      <w:r>
-        <w:t xml:space="preserve">: </w:t>
-      </w:r>
-    </w:p>
-    <w:p>
-      <w:pPr>
-        <w:pStyle w:val="Listeafsnit"/>
-        <w:numPr>
-          <w:ilvl w:val="0"/>
-          <w:numId w:val="1"/>
-        </w:numPr>
-      </w:pPr>
-      <w:r>
-        <w:t>US01.8 – Login-funktion der adskiller brugere(der eksisterer kun firma på dette tidspunkt). Skal flyttes til US02 eller omskrives.</w:t>
-      </w:r>
-    </w:p>
-    <w:p>
-      <w:pPr>
-        <w:pStyle w:val="Listeafsnit"/>
-        <w:numPr>
-          <w:ilvl w:val="0"/>
-          <w:numId w:val="1"/>
-        </w:numPr>
-      </w:pPr>
-      <w:r>
-        <w:t>US02.5 – Gem funktion – Hvordan skal denne beskrivelse være sammenlignet med US02.3 og US02.4?</w:t>
-      </w:r>
-    </w:p>
-    <w:p>
-      <w:pPr>
-        <w:pStyle w:val="Listeafsnit"/>
-        <w:numPr>
-          <w:ilvl w:val="0"/>
-          <w:numId w:val="1"/>
-        </w:numPr>
-      </w:pPr>
-      <w:r>
-        <w:t>Tilføj til glossary: Kunde, firma, admin, bruger, pattern(html) og titles(html).</w:t>
-      </w:r>
-    </w:p>
-    <w:p>
-      <w:pPr>
-        <w:pStyle w:val="Listeafsnit"/>
-        <w:numPr>
-          <w:ilvl w:val="0"/>
-          <w:numId w:val="1"/>
-        </w:numPr>
-      </w:pPr>
-      <w:r>
-        <w:t>US02 – Kategori + kundeinformation slået sammen og betalingsinformation for sig selv. Skal ændres i gantt-chart osv.</w:t>
-      </w:r>
-    </w:p>
-    <w:p>
-      <w:pPr>
-        <w:pStyle w:val="Listeafsnit"/>
-        <w:numPr>
-          <w:ilvl w:val="0"/>
-          <w:numId w:val="1"/>
-        </w:numPr>
-      </w:pPr>
-      <w:r>
-        <w:t>Task-estimation vs. Actual skal flyttes ud af SPRINT 2.</w:t>
+      <w:proofErr w:type="spellStart"/>
+      <w:r>
+        <w:t>Process</w:t>
+      </w:r>
+      <w:proofErr w:type="spellEnd"/>
+      <w:r>
+        <w:t xml:space="preserve"> </w:t>
+      </w:r>
+      <w:proofErr w:type="spellStart"/>
+      <w:r>
+        <w:t>improvement</w:t>
+      </w:r>
+      <w:proofErr w:type="spellEnd"/>
+      <w:r>
+        <w:t xml:space="preserve"> bl.a.</w:t>
       </w:r>
       <w:bookmarkStart w:id="0" w:name="_GoBack"/>
       <w:bookmarkEnd w:id="0"/>
     </w:p>
     <w:p>
       <w:pPr>
-        <w:ind w:left="360"/>
-      </w:pPr>
+        <w:pStyle w:val="Listeafsnit"/>
+        <w:numPr>
+          <w:ilvl w:val="1"/>
+          <w:numId w:val="1"/>
+        </w:numPr>
+      </w:pPr>
+      <w:r>
+        <w:t>Gennemgang på dagen hvis færdiggjort.</w:t>
+      </w:r>
+    </w:p>
+    <w:p>
+      <w:pPr>
+        <w:pStyle w:val="Listeafsnit"/>
+        <w:numPr>
+          <w:ilvl w:val="0"/>
+          <w:numId w:val="1"/>
+        </w:numPr>
+      </w:pPr>
+      <w:r>
+        <w:t>Reestimering (tilføj nye kolonner til alle</w:t>
+      </w:r>
+      <w:r>
+        <w:t xml:space="preserve"> ikke-afsluttede</w:t>
+      </w:r>
+      <w:r>
+        <w:t xml:space="preserve"> User Storys som viser 2. estimering).</w:t>
+      </w:r>
+    </w:p>
+    <w:p>
+      <w:pPr>
+        <w:pStyle w:val="Listeafsnit"/>
+        <w:numPr>
+          <w:ilvl w:val="0"/>
+          <w:numId w:val="1"/>
+        </w:numPr>
+      </w:pPr>
+      <w:r>
+        <w:t xml:space="preserve">Sprint </w:t>
+      </w:r>
+      <w:proofErr w:type="spellStart"/>
+      <w:r>
+        <w:t>planning</w:t>
+      </w:r>
+      <w:proofErr w:type="spellEnd"/>
+      <w:r>
+        <w:t xml:space="preserve">: </w:t>
+      </w:r>
+    </w:p>
+    <w:p>
+      <w:pPr>
+        <w:pStyle w:val="Listeafsnit"/>
+        <w:numPr>
+          <w:ilvl w:val="0"/>
+          <w:numId w:val="1"/>
+        </w:numPr>
+      </w:pPr>
+      <w:r>
+        <w:t xml:space="preserve">US01.8 – Login-funktion der adskiller </w:t>
+      </w:r>
+      <w:proofErr w:type="gramStart"/>
+      <w:r>
+        <w:t>brugere(</w:t>
+      </w:r>
+      <w:proofErr w:type="gramEnd"/>
+      <w:r>
+        <w:t>der eksisterer kun firma på dette tidspunkt). Skal flyttes til US02 eller omskrives.</w:t>
+      </w:r>
+    </w:p>
+    <w:p>
+      <w:pPr>
+        <w:pStyle w:val="Listeafsnit"/>
+        <w:numPr>
+          <w:ilvl w:val="0"/>
+          <w:numId w:val="1"/>
+        </w:numPr>
+      </w:pPr>
+      <w:r>
+        <w:t>US02.5 – Gem funktion – Hvordan skal denne beskrivelse være sammenlignet med US02.3 og US02.4?</w:t>
+      </w:r>
+    </w:p>
+    <w:p>
+      <w:pPr>
+        <w:pStyle w:val="Listeafsnit"/>
+        <w:numPr>
+          <w:ilvl w:val="0"/>
+          <w:numId w:val="1"/>
+        </w:numPr>
+      </w:pPr>
+      <w:r>
+        <w:t xml:space="preserve">US02 – Kategori + kundeinformation slået sammen og betalingsinformation for sig selv. Skal ændres i </w:t>
+      </w:r>
+      <w:proofErr w:type="spellStart"/>
+      <w:r>
+        <w:t>gantt-chart</w:t>
+      </w:r>
+      <w:proofErr w:type="spellEnd"/>
+      <w:r>
+        <w:t xml:space="preserve"> osv.</w:t>
+      </w:r>
     </w:p>
     <w:p>
       <w:pPr>

</xml_diff>

<commit_message>
Sprint 2 planning push og co.
</commit_message>
<xml_diff>
--- a/Bilag/Arbejdsplan SWD 3 sem eksamen.docx
+++ b/Bilag/Arbejdsplan SWD 3 sem eksamen.docx
@@ -1,6 +1,6 @@
 
 <file path=word/document.xml><?xml version="1.0" encoding="utf-8"?>
-<w:document xmlns:wpc="http://schemas.microsoft.com/office/word/2010/wordprocessingCanvas" xmlns:mo="http://schemas.microsoft.com/office/mac/office/2008/main" xmlns:mc="http://schemas.openxmlformats.org/markup-compatibility/2006" xmlns:mv="urn:schemas-microsoft-com:mac:vml" xmlns:o="urn:schemas-microsoft-com:office:office" xmlns:r="http://schemas.openxmlformats.org/officeDocument/2006/relationships" xmlns:m="http://schemas.openxmlformats.org/officeDocument/2006/math" xmlns:v="urn:schemas-microsoft-com:vml" xmlns:wp14="http://schemas.microsoft.com/office/word/2010/wordprocessingDrawing" xmlns:wp="http://schemas.openxmlformats.org/drawingml/2006/wordprocessingDrawing" xmlns:w10="urn:schemas-microsoft-com:office:word" xmlns:w="http://schemas.openxmlformats.org/wordprocessingml/2006/main" xmlns:w14="http://schemas.microsoft.com/office/word/2010/wordml" xmlns:w15="http://schemas.microsoft.com/office/word/2012/wordml" xmlns:wpg="http://schemas.microsoft.com/office/word/2010/wordprocessingGroup" xmlns:wpi="http://schemas.microsoft.com/office/word/2010/wordprocessingInk" xmlns:wne="http://schemas.microsoft.com/office/word/2006/wordml" xmlns:wps="http://schemas.microsoft.com/office/word/2010/wordprocessingShape" mc:Ignorable="w14 w15 wp14">
+<w:document xmlns:wpc="http://schemas.microsoft.com/office/word/2010/wordprocessingCanvas" xmlns:cx="http://schemas.microsoft.com/office/drawing/2014/chartex" xmlns:cx1="http://schemas.microsoft.com/office/drawing/2015/9/8/chartex" xmlns:cx2="http://schemas.microsoft.com/office/drawing/2015/10/21/chartex" xmlns:cx3="http://schemas.microsoft.com/office/drawing/2016/5/9/chartex" xmlns:cx4="http://schemas.microsoft.com/office/drawing/2016/5/10/chartex" xmlns:cx5="http://schemas.microsoft.com/office/drawing/2016/5/11/chartex" xmlns:cx6="http://schemas.microsoft.com/office/drawing/2016/5/12/chartex" xmlns:cx7="http://schemas.microsoft.com/office/drawing/2016/5/13/chartex" xmlns:cx8="http://schemas.microsoft.com/office/drawing/2016/5/14/chartex" xmlns:mc="http://schemas.openxmlformats.org/markup-compatibility/2006" xmlns:aink="http://schemas.microsoft.com/office/drawing/2016/ink" xmlns:am3d="http://schemas.microsoft.com/office/drawing/2017/model3d" xmlns:o="urn:schemas-microsoft-com:office:office" xmlns:r="http://schemas.openxmlformats.org/officeDocument/2006/relationships" xmlns:m="http://schemas.openxmlformats.org/officeDocument/2006/math" xmlns:v="urn:schemas-microsoft-com:vml" xmlns:wp14="http://schemas.microsoft.com/office/word/2010/wordprocessingDrawing" xmlns:wp="http://schemas.openxmlformats.org/drawingml/2006/wordprocessingDrawing" xmlns:w10="urn:schemas-microsoft-com:office:word" xmlns:w="http://schemas.openxmlformats.org/wordprocessingml/2006/main" xmlns:w14="http://schemas.microsoft.com/office/word/2010/wordml" xmlns:w15="http://schemas.microsoft.com/office/word/2012/wordml" xmlns:w16cid="http://schemas.microsoft.com/office/word/2016/wordml/cid" xmlns:w16se="http://schemas.microsoft.com/office/word/2015/wordml/symex" xmlns:wpg="http://schemas.microsoft.com/office/word/2010/wordprocessingGroup" xmlns:wpi="http://schemas.microsoft.com/office/word/2010/wordprocessingInk" xmlns:wne="http://schemas.microsoft.com/office/word/2006/wordml" xmlns:wps="http://schemas.microsoft.com/office/word/2010/wordprocessingShape" mc:Ignorable="w14 w15 w16se w16cid wp14">
   <w:body>
     <w:p>
       <w:pPr>
@@ -52,14 +52,52 @@
         <w:rPr>
           <w:strike/>
         </w:rPr>
-        <w:t xml:space="preserve">, med dertilhørende </w:t>
-      </w:r>
-      <w:proofErr w:type="spellStart"/>
-      <w:r>
-        <w:rPr>
-          <w:strike/>
-        </w:rPr>
-        <w:t>tasks</w:t>
+        <w:t>, med dertilhørende tasks.</w:t>
+      </w:r>
+      <w:r>
+        <w:rPr>
+          <w:strike/>
+        </w:rPr>
+        <w:t xml:space="preserve"> (US 01 + US 02)</w:t>
+      </w:r>
+    </w:p>
+    <w:p>
+      <w:pPr>
+        <w:pStyle w:val="Listeafsnit"/>
+        <w:numPr>
+          <w:ilvl w:val="0"/>
+          <w:numId w:val="1"/>
+        </w:numPr>
+        <w:rPr>
+          <w:strike/>
+        </w:rPr>
+      </w:pPr>
+      <w:r>
+        <w:rPr>
+          <w:strike/>
+        </w:rPr>
+        <w:t xml:space="preserve">Der skal påbegyndes et </w:t>
+      </w:r>
+      <w:proofErr w:type="spellStart"/>
+      <w:r>
+        <w:rPr>
+          <w:strike/>
+        </w:rPr>
+        <w:t>burndown</w:t>
+      </w:r>
+      <w:proofErr w:type="spellEnd"/>
+      <w:r>
+        <w:rPr>
+          <w:strike/>
+        </w:rPr>
+        <w:t xml:space="preserve"> </w:t>
+      </w:r>
+      <w:proofErr w:type="spellStart"/>
+      <w:r>
+        <w:rPr>
+          <w:strike/>
+        </w:rPr>
+        <w:t>chart</w:t>
       </w:r>
       <w:proofErr w:type="spellEnd"/>
       <w:r>
@@ -68,55 +106,107 @@
         </w:rPr>
         <w:t>.</w:t>
       </w:r>
-      <w:r>
-        <w:rPr>
-          <w:strike/>
-        </w:rPr>
-        <w:t xml:space="preserve"> (US 01 + US 02)</w:t>
-      </w:r>
-    </w:p>
-    <w:p>
-      <w:pPr>
-        <w:pStyle w:val="Listeafsnit"/>
-        <w:numPr>
-          <w:ilvl w:val="0"/>
-          <w:numId w:val="1"/>
-        </w:numPr>
-        <w:rPr>
-          <w:strike/>
-        </w:rPr>
-      </w:pPr>
-      <w:r>
-        <w:rPr>
-          <w:strike/>
-        </w:rPr>
-        <w:t xml:space="preserve">Der skal påbegyndes et </w:t>
-      </w:r>
-      <w:proofErr w:type="spellStart"/>
-      <w:r>
-        <w:rPr>
-          <w:strike/>
-        </w:rPr>
-        <w:t>burndown</w:t>
-      </w:r>
-      <w:proofErr w:type="spellEnd"/>
-      <w:r>
-        <w:rPr>
-          <w:strike/>
-        </w:rPr>
-        <w:t xml:space="preserve"> </w:t>
-      </w:r>
-      <w:proofErr w:type="spellStart"/>
-      <w:r>
-        <w:rPr>
-          <w:strike/>
-        </w:rPr>
-        <w:t>chart</w:t>
-      </w:r>
-      <w:proofErr w:type="spellEnd"/>
-      <w:r>
-        <w:rPr>
-          <w:strike/>
+    </w:p>
+    <w:p>
+      <w:pPr>
+        <w:pStyle w:val="Listeafsnit"/>
+        <w:numPr>
+          <w:ilvl w:val="0"/>
+          <w:numId w:val="1"/>
+        </w:numPr>
+        <w:rPr>
+          <w:strike/>
+        </w:rPr>
+      </w:pPr>
+      <w:r>
+        <w:rPr>
+          <w:strike/>
+        </w:rPr>
+        <w:t>Der skal afholdes et planning meeting for sprint 1.</w:t>
+      </w:r>
+    </w:p>
+    <w:p>
+      <w:pPr>
+        <w:pStyle w:val="Listeafsnit"/>
+        <w:numPr>
+          <w:ilvl w:val="0"/>
+          <w:numId w:val="1"/>
+        </w:numPr>
+      </w:pPr>
+      <w:r>
+        <w:t>Der skal laves tasks til hørende ”</w:t>
+      </w:r>
+      <w:r>
+        <w:rPr>
+          <w:rFonts w:ascii="Calibri" w:hAnsi="Calibri" w:cs="Calibri"/>
+        </w:rPr>
+        <w:t>Som firma skal jeg kunne oprette en bruger” (US01)</w:t>
+      </w:r>
+      <w:r>
+        <w:t>:</w:t>
+      </w:r>
+    </w:p>
+    <w:p>
+      <w:pPr>
+        <w:pStyle w:val="Listeafsnit"/>
+        <w:numPr>
+          <w:ilvl w:val="1"/>
+          <w:numId w:val="1"/>
+        </w:numPr>
+      </w:pPr>
+      <w:r>
+        <w:rPr>
+          <w:rFonts w:ascii="Calibri" w:hAnsi="Calibri" w:cs="Calibri"/>
+        </w:rPr>
+        <w:t>Firma, bruger &amp; tilbuds tabel skal laves DB. (US 01.1)</w:t>
+      </w:r>
+      <w:r>
+        <w:rPr>
+          <w:rFonts w:ascii="Calibri" w:hAnsi="Calibri" w:cs="Calibri"/>
+        </w:rPr>
+        <w:t xml:space="preserve"> - </w:t>
+      </w:r>
+      <w:r>
+        <w:rPr>
+          <w:rFonts w:ascii="Calibri" w:hAnsi="Calibri" w:cs="Calibri"/>
+        </w:rPr>
+        <w:t>1</w:t>
+      </w:r>
+      <w:r>
+        <w:rPr>
+          <w:rFonts w:ascii="Calibri" w:hAnsi="Calibri" w:cs="Calibri"/>
+        </w:rPr>
+        <w:t>30</w:t>
+      </w:r>
+      <w:r>
+        <w:rPr>
+          <w:rFonts w:ascii="Calibri" w:hAnsi="Calibri" w:cs="Calibri"/>
+        </w:rPr>
+        <w:t>mi</w:t>
+      </w:r>
+      <w:r>
+        <w:rPr>
+          <w:rFonts w:ascii="Calibri" w:hAnsi="Calibri" w:cs="Calibri"/>
+        </w:rPr>
+        <w:t>n</w:t>
+      </w:r>
+      <w:r>
+        <w:rPr>
+          <w:rFonts w:ascii="Calibri" w:hAnsi="Calibri" w:cs="Calibri"/>
+        </w:rPr>
+        <w:t xml:space="preserve">. Til </w:t>
+      </w:r>
+      <w:proofErr w:type="spellStart"/>
+      <w:r>
+        <w:rPr>
+          <w:rFonts w:ascii="Calibri" w:hAnsi="Calibri" w:cs="Calibri"/>
+        </w:rPr>
+        <w:t>logging</w:t>
+      </w:r>
+      <w:proofErr w:type="spellEnd"/>
+      <w:r>
+        <w:rPr>
+          <w:rFonts w:ascii="Calibri" w:hAnsi="Calibri" w:cs="Calibri"/>
         </w:rPr>
         <w:t>.</w:t>
       </w:r>
@@ -125,126 +215,79 @@
       <w:pPr>
         <w:pStyle w:val="Listeafsnit"/>
         <w:numPr>
-          <w:ilvl w:val="0"/>
-          <w:numId w:val="1"/>
-        </w:numPr>
-        <w:rPr>
-          <w:strike/>
-        </w:rPr>
-      </w:pPr>
-      <w:r>
-        <w:rPr>
-          <w:strike/>
-        </w:rPr>
-        <w:t xml:space="preserve">Der skal afholdes et </w:t>
-      </w:r>
-      <w:proofErr w:type="spellStart"/>
-      <w:r>
-        <w:rPr>
-          <w:strike/>
-        </w:rPr>
-        <w:t>planning</w:t>
-      </w:r>
-      <w:proofErr w:type="spellEnd"/>
-      <w:r>
-        <w:rPr>
-          <w:strike/>
-        </w:rPr>
-        <w:t xml:space="preserve"> meeting for sprint 1.</w:t>
-      </w:r>
-    </w:p>
-    <w:p>
-      <w:pPr>
-        <w:pStyle w:val="Listeafsnit"/>
-        <w:numPr>
-          <w:ilvl w:val="0"/>
-          <w:numId w:val="1"/>
-        </w:numPr>
-      </w:pPr>
-      <w:r>
-        <w:t xml:space="preserve">Der skal laves </w:t>
-      </w:r>
-      <w:proofErr w:type="spellStart"/>
-      <w:r>
-        <w:t>tasks</w:t>
-      </w:r>
-      <w:proofErr w:type="spellEnd"/>
-      <w:r>
-        <w:t xml:space="preserve"> til hørende ”</w:t>
-      </w:r>
+          <w:ilvl w:val="2"/>
+          <w:numId w:val="1"/>
+        </w:numPr>
+      </w:pPr>
+      <w:r>
+        <w:t xml:space="preserve">Alle tabeller skal være oprettet korrekt, og der skal være forbindelse imellem tilbudstabel og </w:t>
+      </w:r>
+      <w:proofErr w:type="spellStart"/>
+      <w:r>
+        <w:t>companytabel</w:t>
+      </w:r>
+      <w:proofErr w:type="spellEnd"/>
+      <w:r>
+        <w:t>, der skal være kolonner til: ID, e-mail, fornavn, efternavn, password, telefonnummer &amp; konto.</w:t>
+      </w:r>
+    </w:p>
+    <w:p>
+      <w:pPr>
+        <w:pStyle w:val="Listeafsnit"/>
+        <w:ind w:left="1440"/>
+      </w:pPr>
+    </w:p>
+    <w:p>
+      <w:pPr>
+        <w:pStyle w:val="Listeafsnit"/>
+        <w:ind w:left="1440"/>
+      </w:pPr>
+    </w:p>
+    <w:p>
+      <w:pPr>
+        <w:pStyle w:val="Undertitel"/>
+      </w:pPr>
+      <w:r>
+        <w:t>Mandag 03/12-2018</w:t>
+      </w:r>
+    </w:p>
+    <w:p>
+      <w:pPr>
+        <w:pStyle w:val="Listeafsnit"/>
+        <w:numPr>
+          <w:ilvl w:val="0"/>
+          <w:numId w:val="1"/>
+        </w:numPr>
+      </w:pPr>
+      <w:r>
+        <w:t>Test af US 01.1</w:t>
+      </w:r>
+    </w:p>
+    <w:p>
+      <w:pPr>
+        <w:pStyle w:val="Listeafsnit"/>
+        <w:numPr>
+          <w:ilvl w:val="1"/>
+          <w:numId w:val="1"/>
+        </w:numPr>
+      </w:pPr>
       <w:r>
         <w:rPr>
           <w:rFonts w:ascii="Calibri" w:hAnsi="Calibri" w:cs="Calibri"/>
         </w:rPr>
-        <w:t>Som firma skal jeg kunne oprette en bruger” (US01)</w:t>
-      </w:r>
-      <w:r>
-        <w:t>:</w:t>
-      </w:r>
-    </w:p>
-    <w:p>
-      <w:pPr>
-        <w:pStyle w:val="Listeafsnit"/>
-        <w:numPr>
-          <w:ilvl w:val="1"/>
-          <w:numId w:val="1"/>
-        </w:numPr>
-      </w:pPr>
+        <w:t>Underside til firmadata. (US</w:t>
+      </w:r>
       <w:r>
         <w:rPr>
           <w:rFonts w:ascii="Calibri" w:hAnsi="Calibri" w:cs="Calibri"/>
         </w:rPr>
-        <w:t>Firma, bruger &amp; tilbuds tabel skal laves DB. (US 01.1)</w:t>
+        <w:t xml:space="preserve"> 01.2)</w:t>
       </w:r>
       <w:r>
         <w:rPr>
           <w:rFonts w:ascii="Calibri" w:hAnsi="Calibri" w:cs="Calibri"/>
         </w:rPr>
-        <w:t xml:space="preserve"> - </w:t>
-      </w:r>
-      <w:r>
-        <w:rPr>
-          <w:rFonts w:ascii="Calibri" w:hAnsi="Calibri" w:cs="Calibri"/>
-        </w:rPr>
-        <w:t>1</w:t>
-      </w:r>
-      <w:r>
-        <w:rPr>
-          <w:rFonts w:ascii="Calibri" w:hAnsi="Calibri" w:cs="Calibri"/>
-        </w:rPr>
-        <w:t>30</w:t>
-      </w:r>
-      <w:r>
-        <w:rPr>
-          <w:rFonts w:ascii="Calibri" w:hAnsi="Calibri" w:cs="Calibri"/>
-        </w:rPr>
-        <w:t>mi</w:t>
-      </w:r>
-      <w:r>
-        <w:rPr>
-          <w:rFonts w:ascii="Calibri" w:hAnsi="Calibri" w:cs="Calibri"/>
-        </w:rPr>
-        <w:t>n</w:t>
-      </w:r>
-      <w:r>
-        <w:rPr>
-          <w:rFonts w:ascii="Calibri" w:hAnsi="Calibri" w:cs="Calibri"/>
-        </w:rPr>
-        <w:t xml:space="preserve">. Til </w:t>
-      </w:r>
-      <w:proofErr w:type="spellStart"/>
-      <w:r>
-        <w:rPr>
-          <w:rFonts w:ascii="Calibri" w:hAnsi="Calibri" w:cs="Calibri"/>
-        </w:rPr>
-        <w:t>logging</w:t>
-      </w:r>
-      <w:proofErr w:type="spellEnd"/>
-      <w:r>
-        <w:rPr>
-          <w:rFonts w:ascii="Calibri" w:hAnsi="Calibri" w:cs="Calibri"/>
-        </w:rPr>
-        <w:t>.</w:t>
+        <w:t xml:space="preserve"> (Skubbet fra fredag 30/11-2018)</w:t>
       </w:r>
     </w:p>
     <w:p>
@@ -256,74 +299,7 @@
         </w:numPr>
       </w:pPr>
       <w:r>
-        <w:t xml:space="preserve">Alle tabeller skal være oprettet korrekt, og der skal være forbindelse imellem tilbudstabel og </w:t>
-      </w:r>
-      <w:proofErr w:type="spellStart"/>
-      <w:r>
-        <w:t>companytabel</w:t>
-      </w:r>
-      <w:proofErr w:type="spellEnd"/>
-      <w:r>
-        <w:t>, der skal være kolonner til: ID, e-mail, fornavn, efternavn, password, telefonnummer &amp; konto.</w:t>
-      </w:r>
-    </w:p>
-    <w:p>
-      <w:pPr>
-        <w:pStyle w:val="Listeafsnit"/>
-        <w:ind w:left="1440"/>
-      </w:pPr>
-    </w:p>
-    <w:p>
-      <w:pPr>
-        <w:pStyle w:val="Listeafsnit"/>
-        <w:ind w:left="1440"/>
-      </w:pPr>
-    </w:p>
-    <w:p>
-      <w:pPr>
-        <w:pStyle w:val="Undertitel"/>
-      </w:pPr>
-      <w:r>
-        <w:t>Mandag 03/12-2018</w:t>
-      </w:r>
-    </w:p>
-    <w:p>
-      <w:pPr>
-        <w:pStyle w:val="Listeafsnit"/>
-        <w:numPr>
-          <w:ilvl w:val="0"/>
-          <w:numId w:val="1"/>
-        </w:numPr>
-      </w:pPr>
-      <w:r>
-        <w:t>Test af US 01.1</w:t>
-      </w:r>
-    </w:p>
-    <w:p>
-      <w:pPr>
-        <w:pStyle w:val="Listeafsnit"/>
-        <w:numPr>
-          <w:ilvl w:val="1"/>
-          <w:numId w:val="1"/>
-        </w:numPr>
-      </w:pPr>
-      <w:r>
-        <w:rPr>
-          <w:rFonts w:ascii="Calibri" w:hAnsi="Calibri" w:cs="Calibri"/>
-        </w:rPr>
-        <w:t>Underside til firmadata. (US</w:t>
-      </w:r>
-      <w:r>
-        <w:rPr>
-          <w:rFonts w:ascii="Calibri" w:hAnsi="Calibri" w:cs="Calibri"/>
-        </w:rPr>
-        <w:t xml:space="preserve"> 01.2)</w:t>
-      </w:r>
-      <w:r>
-        <w:rPr>
-          <w:rFonts w:ascii="Calibri" w:hAnsi="Calibri" w:cs="Calibri"/>
-        </w:rPr>
-        <w:t xml:space="preserve"> (Skubbet fra fredag 30/11-2018)</w:t>
+        <w:t>Man skal kunne indtaste firmadata og dette skal gemmes til DB via en knap, herunder: ID, e-mail, fornavn, efternavn, password, telefonnummer, firmanavn, CVR &amp; åbningstider.</w:t>
       </w:r>
     </w:p>
     <w:p>
@@ -335,18 +311,6 @@
         </w:numPr>
       </w:pPr>
       <w:r>
-        <w:t>Man skal kunne indtaste firmadata og dette skal gemmes til DB via en knap, herunder: ID, e-mail, fornavn, efternavn, password, telefonnummer, firmanavn, CVR &amp; åbningstider.</w:t>
-      </w:r>
-    </w:p>
-    <w:p>
-      <w:pPr>
-        <w:pStyle w:val="Listeafsnit"/>
-        <w:numPr>
-          <w:ilvl w:val="2"/>
-          <w:numId w:val="1"/>
-        </w:numPr>
-      </w:pPr>
-      <w:r>
         <w:t>Test:</w:t>
       </w:r>
     </w:p>
@@ -359,15 +323,7 @@
         </w:numPr>
       </w:pPr>
       <w:r>
-        <w:t xml:space="preserve">Alle input </w:t>
-      </w:r>
-      <w:proofErr w:type="spellStart"/>
-      <w:r>
-        <w:t>fields</w:t>
-      </w:r>
-      <w:proofErr w:type="spellEnd"/>
-      <w:r>
-        <w:t xml:space="preserve"> er der blevet kørt tests på, for at sørge for at man kun kan gemme, hvis alle inputs er korrekte. F.eks. at CVR, telefonnummer, konto-nr. og </w:t>
+        <w:t xml:space="preserve">Alle input fields er der blevet kørt tests på, for at sørge for at man kun kan gemme, hvis alle inputs er korrekte. F.eks. at CVR, telefonnummer, konto-nr. og </w:t>
       </w:r>
       <w:proofErr w:type="spellStart"/>
       <w:r>
@@ -977,7 +933,7 @@
       <w:hyperlink r:id="rId5" w:history="1">
         <w:r>
           <w:rPr>
-            <w:rStyle w:val="Llink"/>
+            <w:rStyle w:val="Hyperlink"/>
             <w:rFonts w:cstheme="minorHAnsi"/>
             <w:color w:val="444950"/>
             <w:shd w:val="clear" w:color="auto" w:fill="F1F0F0"/>
@@ -1171,35 +1127,19 @@
         <w:rPr>
           <w:strike/>
         </w:rPr>
-        <w:t xml:space="preserve">Opdater </w:t>
-      </w:r>
-      <w:proofErr w:type="spellStart"/>
-      <w:r>
-        <w:rPr>
-          <w:strike/>
-        </w:rPr>
-        <w:t>burndown-chart</w:t>
-      </w:r>
-      <w:proofErr w:type="spellEnd"/>
-    </w:p>
-    <w:p>
-      <w:pPr>
-        <w:pStyle w:val="Listeafsnit"/>
-        <w:numPr>
-          <w:ilvl w:val="0"/>
-          <w:numId w:val="1"/>
-        </w:numPr>
-      </w:pPr>
-      <w:r>
-        <w:t xml:space="preserve">Rollefordelingsdiskussion: Patrick som </w:t>
-      </w:r>
-      <w:proofErr w:type="spellStart"/>
-      <w:r>
-        <w:t>product</w:t>
-      </w:r>
-      <w:proofErr w:type="spellEnd"/>
-      <w:r>
-        <w:t xml:space="preserve"> </w:t>
+        <w:t>Opdater burndown-chart</w:t>
+      </w:r>
+    </w:p>
+    <w:p>
+      <w:pPr>
+        <w:pStyle w:val="Listeafsnit"/>
+        <w:numPr>
+          <w:ilvl w:val="0"/>
+          <w:numId w:val="1"/>
+        </w:numPr>
+      </w:pPr>
+      <w:r>
+        <w:t xml:space="preserve">Rollefordelingsdiskussion: Patrick som product </w:t>
       </w:r>
       <w:proofErr w:type="spellStart"/>
       <w:r>
@@ -1207,15 +1147,7 @@
       </w:r>
       <w:proofErr w:type="spellEnd"/>
       <w:r>
-        <w:t xml:space="preserve">, X som stand-in </w:t>
-      </w:r>
-      <w:proofErr w:type="spellStart"/>
-      <w:r>
-        <w:t>product</w:t>
-      </w:r>
-      <w:proofErr w:type="spellEnd"/>
-      <w:r>
-        <w:t xml:space="preserve"> </w:t>
+        <w:t xml:space="preserve">, X som stand-in product </w:t>
       </w:r>
       <w:proofErr w:type="spellStart"/>
       <w:r>
@@ -1223,21 +1155,32 @@
       </w:r>
       <w:proofErr w:type="spellEnd"/>
       <w:r>
-        <w:t xml:space="preserve"> under </w:t>
-      </w:r>
-      <w:proofErr w:type="spellStart"/>
-      <w:r>
-        <w:t>review</w:t>
-      </w:r>
-      <w:proofErr w:type="spellEnd"/>
-      <w:r>
-        <w:t xml:space="preserve"> og Patrick som </w:t>
-      </w:r>
-      <w:proofErr w:type="spellStart"/>
-      <w:r>
-        <w:t>stakeholder</w:t>
-      </w:r>
-      <w:proofErr w:type="spellEnd"/>
+        <w:t xml:space="preserve"> under review og Patrick som stakeholder.</w:t>
+      </w:r>
+    </w:p>
+    <w:p>
+      <w:pPr>
+        <w:pStyle w:val="Listeafsnit"/>
+        <w:numPr>
+          <w:ilvl w:val="0"/>
+          <w:numId w:val="1"/>
+        </w:numPr>
+      </w:pPr>
+      <w:r>
+        <w:t>User Story 8 laves.</w:t>
+      </w:r>
+    </w:p>
+    <w:p>
+      <w:pPr>
+        <w:pStyle w:val="Listeafsnit"/>
+        <w:numPr>
+          <w:ilvl w:val="0"/>
+          <w:numId w:val="1"/>
+        </w:numPr>
+      </w:pPr>
+      <w:r>
+        <w:t>Formal reviews: Hvis-Når-Så</w:t>
+      </w:r>
       <w:r>
         <w:t>.</w:t>
       </w:r>
@@ -1250,28 +1193,13 @@
           <w:numId w:val="1"/>
         </w:numPr>
       </w:pPr>
-      <w:r>
-        <w:t>User Story 8 laves.</w:t>
-      </w:r>
-    </w:p>
-    <w:p>
-      <w:pPr>
-        <w:pStyle w:val="Listeafsnit"/>
-        <w:numPr>
-          <w:ilvl w:val="0"/>
-          <w:numId w:val="1"/>
-        </w:numPr>
-      </w:pPr>
-      <w:r>
-        <w:t xml:space="preserve">Formal </w:t>
-      </w:r>
-      <w:proofErr w:type="spellStart"/>
-      <w:r>
-        <w:t>reviews</w:t>
-      </w:r>
-      <w:proofErr w:type="spellEnd"/>
-      <w:r>
-        <w:t>: Hvis-Når-Så</w:t>
+      <w:proofErr w:type="spellStart"/>
+      <w:r>
+        <w:t>Acceptance</w:t>
+      </w:r>
+      <w:proofErr w:type="spellEnd"/>
+      <w:r>
+        <w:t xml:space="preserve"> tests</w:t>
       </w:r>
       <w:r>
         <w:t>.</w:t>
@@ -1285,13 +1213,8 @@
           <w:numId w:val="1"/>
         </w:numPr>
       </w:pPr>
-      <w:proofErr w:type="spellStart"/>
-      <w:r>
-        <w:t>Acceptance</w:t>
-      </w:r>
-      <w:proofErr w:type="spellEnd"/>
-      <w:r>
-        <w:t xml:space="preserve"> tests</w:t>
+      <w:r>
+        <w:t>Uddybelse af tasks</w:t>
       </w:r>
       <w:r>
         <w:t>.</w:t>
@@ -1306,13 +1229,8 @@
         </w:numPr>
       </w:pPr>
       <w:r>
-        <w:t xml:space="preserve">Uddybelse af </w:t>
-      </w:r>
-      <w:proofErr w:type="spellStart"/>
-      <w:r>
-        <w:t>tasks</w:t>
-      </w:r>
-      <w:proofErr w:type="spellEnd"/>
+        <w:t>Færdiggøre afsnit om sprint review og retrospekt</w:t>
+      </w:r>
       <w:r>
         <w:t>.</w:t>
       </w:r>
@@ -1321,40 +1239,12 @@
       <w:pPr>
         <w:pStyle w:val="Listeafsnit"/>
         <w:numPr>
-          <w:ilvl w:val="0"/>
-          <w:numId w:val="1"/>
-        </w:numPr>
-      </w:pPr>
-      <w:r>
-        <w:t xml:space="preserve">Færdiggøre afsnit om sprint </w:t>
-      </w:r>
-      <w:proofErr w:type="spellStart"/>
-      <w:r>
-        <w:t>review</w:t>
-      </w:r>
-      <w:proofErr w:type="spellEnd"/>
-      <w:r>
-        <w:t xml:space="preserve"> og retrospekt</w:t>
-      </w:r>
-      <w:r>
-        <w:t>.</w:t>
-      </w:r>
-    </w:p>
-    <w:p>
-      <w:pPr>
-        <w:pStyle w:val="Listeafsnit"/>
-        <w:numPr>
           <w:ilvl w:val="1"/>
           <w:numId w:val="1"/>
         </w:numPr>
       </w:pPr>
-      <w:proofErr w:type="spellStart"/>
-      <w:r>
-        <w:t>Process</w:t>
-      </w:r>
-      <w:proofErr w:type="spellEnd"/>
-      <w:r>
-        <w:t xml:space="preserve"> </w:t>
+      <w:r>
+        <w:t xml:space="preserve">Process </w:t>
       </w:r>
       <w:proofErr w:type="spellStart"/>
       <w:r>
@@ -1364,115 +1254,122 @@
       <w:r>
         <w:t xml:space="preserve"> bl.a.</w:t>
       </w:r>
+    </w:p>
+    <w:p>
+      <w:pPr>
+        <w:pStyle w:val="Listeafsnit"/>
+        <w:numPr>
+          <w:ilvl w:val="1"/>
+          <w:numId w:val="1"/>
+        </w:numPr>
+      </w:pPr>
+      <w:r>
+        <w:t>Gennemgang på dagen hvis færdiggjort.</w:t>
+      </w:r>
+    </w:p>
+    <w:p>
+      <w:pPr>
+        <w:pStyle w:val="Listeafsnit"/>
+        <w:numPr>
+          <w:ilvl w:val="0"/>
+          <w:numId w:val="1"/>
+        </w:numPr>
+      </w:pPr>
+      <w:r>
+        <w:t>Reestimering (tilføj nye kolonner til alle</w:t>
+      </w:r>
+      <w:r>
+        <w:t xml:space="preserve"> ikke-afsluttede</w:t>
+      </w:r>
+      <w:r>
+        <w:t xml:space="preserve"> User Storys som viser 2. estimering).</w:t>
+      </w:r>
+    </w:p>
+    <w:p>
+      <w:pPr>
+        <w:pStyle w:val="Listeafsnit"/>
+        <w:numPr>
+          <w:ilvl w:val="0"/>
+          <w:numId w:val="1"/>
+        </w:numPr>
+      </w:pPr>
+      <w:r>
+        <w:t>Sprint planning</w:t>
+      </w:r>
+      <w:r>
+        <w:t xml:space="preserve">: </w:t>
+      </w:r>
+    </w:p>
+    <w:p>
+      <w:pPr>
+        <w:pStyle w:val="Listeafsnit"/>
+        <w:numPr>
+          <w:ilvl w:val="0"/>
+          <w:numId w:val="1"/>
+        </w:numPr>
+      </w:pPr>
+      <w:r>
+        <w:t xml:space="preserve">US01.8 – Login-funktion der adskiller </w:t>
+      </w:r>
+      <w:proofErr w:type="gramStart"/>
+      <w:r>
+        <w:t>brugere(</w:t>
+      </w:r>
+      <w:proofErr w:type="gramEnd"/>
+      <w:r>
+        <w:t>der eksisterer kun firma på dette tidspunkt). Skal flyttes til US02 eller omskrives.</w:t>
+      </w:r>
+    </w:p>
+    <w:p>
+      <w:pPr>
+        <w:pStyle w:val="Listeafsnit"/>
+        <w:numPr>
+          <w:ilvl w:val="0"/>
+          <w:numId w:val="1"/>
+        </w:numPr>
+      </w:pPr>
+      <w:r>
+        <w:t>US02.5 – Gem funktion – Hvordan skal denne beskrivelse være sammenlignet med US02.3 og US02.4?</w:t>
+      </w:r>
+    </w:p>
+    <w:p>
+      <w:pPr>
+        <w:pStyle w:val="Listeafsnit"/>
+        <w:numPr>
+          <w:ilvl w:val="0"/>
+          <w:numId w:val="1"/>
+        </w:numPr>
+      </w:pPr>
+      <w:r>
+        <w:t xml:space="preserve">US02 – Kategori + kundeinformation slået sammen og betalingsinformation for sig selv. Skal ændres i </w:t>
+      </w:r>
+      <w:proofErr w:type="spellStart"/>
+      <w:r>
+        <w:t>gantt-chart</w:t>
+      </w:r>
+      <w:proofErr w:type="spellEnd"/>
+      <w:r>
+        <w:t xml:space="preserve"> osv.</w:t>
+      </w:r>
+    </w:p>
+    <w:p>
+      <w:pPr>
+        <w:ind w:left="360"/>
+      </w:pPr>
+    </w:p>
+    <w:p>
+      <w:pPr>
+        <w:pStyle w:val="Undertitel"/>
+      </w:pPr>
+    </w:p>
+    <w:p>
+      <w:pPr>
+        <w:pStyle w:val="Undertitel"/>
+      </w:pPr>
+    </w:p>
+    <w:p>
       <w:bookmarkStart w:id="0" w:name="_GoBack"/>
       <w:bookmarkEnd w:id="0"/>
-    </w:p>
-    <w:p>
-      <w:pPr>
-        <w:pStyle w:val="Listeafsnit"/>
-        <w:numPr>
-          <w:ilvl w:val="1"/>
-          <w:numId w:val="1"/>
-        </w:numPr>
-      </w:pPr>
-      <w:r>
-        <w:t>Gennemgang på dagen hvis færdiggjort.</w:t>
-      </w:r>
-    </w:p>
-    <w:p>
-      <w:pPr>
-        <w:pStyle w:val="Listeafsnit"/>
-        <w:numPr>
-          <w:ilvl w:val="0"/>
-          <w:numId w:val="1"/>
-        </w:numPr>
-      </w:pPr>
-      <w:r>
-        <w:t>Reestimering (tilføj nye kolonner til alle</w:t>
-      </w:r>
-      <w:r>
-        <w:t xml:space="preserve"> ikke-afsluttede</w:t>
-      </w:r>
-      <w:r>
-        <w:t xml:space="preserve"> User Storys som viser 2. estimering).</w:t>
-      </w:r>
-    </w:p>
-    <w:p>
-      <w:pPr>
-        <w:pStyle w:val="Listeafsnit"/>
-        <w:numPr>
-          <w:ilvl w:val="0"/>
-          <w:numId w:val="1"/>
-        </w:numPr>
-      </w:pPr>
-      <w:r>
-        <w:t xml:space="preserve">Sprint </w:t>
-      </w:r>
-      <w:proofErr w:type="spellStart"/>
-      <w:r>
-        <w:t>planning</w:t>
-      </w:r>
-      <w:proofErr w:type="spellEnd"/>
-      <w:r>
-        <w:t xml:space="preserve">: </w:t>
-      </w:r>
-    </w:p>
-    <w:p>
-      <w:pPr>
-        <w:pStyle w:val="Listeafsnit"/>
-        <w:numPr>
-          <w:ilvl w:val="0"/>
-          <w:numId w:val="1"/>
-        </w:numPr>
-      </w:pPr>
-      <w:r>
-        <w:t xml:space="preserve">US01.8 – Login-funktion der adskiller </w:t>
-      </w:r>
-      <w:proofErr w:type="gramStart"/>
-      <w:r>
-        <w:t>brugere(</w:t>
-      </w:r>
-      <w:proofErr w:type="gramEnd"/>
-      <w:r>
-        <w:t>der eksisterer kun firma på dette tidspunkt). Skal flyttes til US02 eller omskrives.</w:t>
-      </w:r>
-    </w:p>
-    <w:p>
-      <w:pPr>
-        <w:pStyle w:val="Listeafsnit"/>
-        <w:numPr>
-          <w:ilvl w:val="0"/>
-          <w:numId w:val="1"/>
-        </w:numPr>
-      </w:pPr>
-      <w:r>
-        <w:t>US02.5 – Gem funktion – Hvordan skal denne beskrivelse være sammenlignet med US02.3 og US02.4?</w:t>
-      </w:r>
-    </w:p>
-    <w:p>
-      <w:pPr>
-        <w:pStyle w:val="Listeafsnit"/>
-        <w:numPr>
-          <w:ilvl w:val="0"/>
-          <w:numId w:val="1"/>
-        </w:numPr>
-      </w:pPr>
-      <w:r>
-        <w:t xml:space="preserve">US02 – Kategori + kundeinformation slået sammen og betalingsinformation for sig selv. Skal ændres i </w:t>
-      </w:r>
-      <w:proofErr w:type="spellStart"/>
-      <w:r>
-        <w:t>gantt-chart</w:t>
-      </w:r>
-      <w:proofErr w:type="spellEnd"/>
-      <w:r>
-        <w:t xml:space="preserve"> osv.</w:t>
-      </w:r>
-    </w:p>
-    <w:p>
-      <w:pPr>
-        <w:pStyle w:val="Listeafsnit"/>
-      </w:pPr>
     </w:p>
     <w:sectPr>
       <w:pgSz w:w="11906" w:h="16838"/>
@@ -1485,8 +1382,8 @@
 </file>
 
 <file path=word/numbering.xml><?xml version="1.0" encoding="utf-8"?>
-<w:numbering xmlns:wpc="http://schemas.microsoft.com/office/word/2010/wordprocessingCanvas" xmlns:mo="http://schemas.microsoft.com/office/mac/office/2008/main" xmlns:mc="http://schemas.openxmlformats.org/markup-compatibility/2006" xmlns:mv="urn:schemas-microsoft-com:mac:vml" xmlns:o="urn:schemas-microsoft-com:office:office" xmlns:r="http://schemas.openxmlformats.org/officeDocument/2006/relationships" xmlns:m="http://schemas.openxmlformats.org/officeDocument/2006/math" xmlns:v="urn:schemas-microsoft-com:vml" xmlns:wp14="http://schemas.microsoft.com/office/word/2010/wordprocessingDrawing" xmlns:wp="http://schemas.openxmlformats.org/drawingml/2006/wordprocessingDrawing" xmlns:w10="urn:schemas-microsoft-com:office:word" xmlns:w="http://schemas.openxmlformats.org/wordprocessingml/2006/main" xmlns:w14="http://schemas.microsoft.com/office/word/2010/wordml" xmlns:w15="http://schemas.microsoft.com/office/word/2012/wordml" xmlns:wpg="http://schemas.microsoft.com/office/word/2010/wordprocessingGroup" xmlns:wpi="http://schemas.microsoft.com/office/word/2010/wordprocessingInk" xmlns:wne="http://schemas.microsoft.com/office/word/2006/wordml" xmlns:wps="http://schemas.microsoft.com/office/word/2010/wordprocessingShape" mc:Ignorable="w14 w15 wp14">
-  <w:abstractNum w:abstractNumId="0">
+<w:numbering xmlns:wpc="http://schemas.microsoft.com/office/word/2010/wordprocessingCanvas" xmlns:cx="http://schemas.microsoft.com/office/drawing/2014/chartex" xmlns:cx1="http://schemas.microsoft.com/office/drawing/2015/9/8/chartex" xmlns:cx2="http://schemas.microsoft.com/office/drawing/2015/10/21/chartex" xmlns:cx3="http://schemas.microsoft.com/office/drawing/2016/5/9/chartex" xmlns:cx4="http://schemas.microsoft.com/office/drawing/2016/5/10/chartex" xmlns:cx5="http://schemas.microsoft.com/office/drawing/2016/5/11/chartex" xmlns:cx6="http://schemas.microsoft.com/office/drawing/2016/5/12/chartex" xmlns:cx7="http://schemas.microsoft.com/office/drawing/2016/5/13/chartex" xmlns:cx8="http://schemas.microsoft.com/office/drawing/2016/5/14/chartex" xmlns:mc="http://schemas.openxmlformats.org/markup-compatibility/2006" xmlns:aink="http://schemas.microsoft.com/office/drawing/2016/ink" xmlns:am3d="http://schemas.microsoft.com/office/drawing/2017/model3d" xmlns:o="urn:schemas-microsoft-com:office:office" xmlns:r="http://schemas.openxmlformats.org/officeDocument/2006/relationships" xmlns:m="http://schemas.openxmlformats.org/officeDocument/2006/math" xmlns:v="urn:schemas-microsoft-com:vml" xmlns:wp14="http://schemas.microsoft.com/office/word/2010/wordprocessingDrawing" xmlns:wp="http://schemas.openxmlformats.org/drawingml/2006/wordprocessingDrawing" xmlns:w10="urn:schemas-microsoft-com:office:word" xmlns:w="http://schemas.openxmlformats.org/wordprocessingml/2006/main" xmlns:w14="http://schemas.microsoft.com/office/word/2010/wordml" xmlns:w15="http://schemas.microsoft.com/office/word/2012/wordml" xmlns:w16cid="http://schemas.microsoft.com/office/word/2016/wordml/cid" xmlns:w16se="http://schemas.microsoft.com/office/word/2015/wordml/symex" xmlns:wpg="http://schemas.microsoft.com/office/word/2010/wordprocessingGroup" xmlns:wpi="http://schemas.microsoft.com/office/word/2010/wordprocessingInk" xmlns:wne="http://schemas.microsoft.com/office/word/2006/wordml" xmlns:wps="http://schemas.microsoft.com/office/word/2010/wordprocessingShape" mc:Ignorable="w14 w15 w16se w16cid wp14">
+  <w:abstractNum w:abstractNumId="0" w15:restartNumberingAfterBreak="0">
     <w:nsid w:val="39D9690F"/>
     <w:multiLevelType w:val="hybridMultilevel"/>
     <w:tmpl w:val="6C36F326"/>
@@ -1605,7 +1502,7 @@
 </file>
 
 <file path=word/styles.xml><?xml version="1.0" encoding="utf-8"?>
-<w:styles xmlns:mc="http://schemas.openxmlformats.org/markup-compatibility/2006" xmlns:r="http://schemas.openxmlformats.org/officeDocument/2006/relationships" xmlns:w="http://schemas.openxmlformats.org/wordprocessingml/2006/main" xmlns:w14="http://schemas.microsoft.com/office/word/2010/wordml" xmlns:w15="http://schemas.microsoft.com/office/word/2012/wordml" mc:Ignorable="w14 w15">
+<w:styles xmlns:mc="http://schemas.openxmlformats.org/markup-compatibility/2006" xmlns:r="http://schemas.openxmlformats.org/officeDocument/2006/relationships" xmlns:w="http://schemas.openxmlformats.org/wordprocessingml/2006/main" xmlns:w14="http://schemas.microsoft.com/office/word/2010/wordml" xmlns:w15="http://schemas.microsoft.com/office/word/2012/wordml" xmlns:w16cid="http://schemas.microsoft.com/office/word/2016/wordml/cid" xmlns:w16se="http://schemas.microsoft.com/office/word/2015/wordml/symex" mc:Ignorable="w14 w15 w16se w16cid">
   <w:docDefaults>
     <w:rPrDefault>
       <w:rPr>
@@ -1621,7 +1518,7 @@
       </w:pPr>
     </w:pPrDefault>
   </w:docDefaults>
-  <w:latentStyles w:defLockedState="0" w:defUIPriority="99" w:defSemiHidden="0" w:defUnhideWhenUsed="0" w:defQFormat="0" w:count="382">
+  <w:latentStyles w:defLockedState="0" w:defUIPriority="99" w:defSemiHidden="0" w:defUnhideWhenUsed="0" w:defQFormat="0" w:count="375">
     <w:lsdException w:name="Normal" w:uiPriority="0" w:qFormat="1"/>
     <w:lsdException w:name="heading 1" w:uiPriority="9" w:qFormat="1"/>
     <w:lsdException w:name="heading 2" w:semiHidden="1" w:uiPriority="9" w:unhideWhenUsed="1" w:qFormat="1"/>
@@ -2103,7 +2000,7 @@
       <w:contextualSpacing/>
     </w:pPr>
   </w:style>
-  <w:style w:type="character" w:styleId="Llink">
+  <w:style w:type="character" w:styleId="Hyperlink">
     <w:name w:val="Hyperlink"/>
     <w:basedOn w:val="Standardskrifttypeiafsnit"/>
     <w:uiPriority w:val="99"/>

</xml_diff>